<commit_message>
Prep work for lifestyles meeting tomorrow
</commit_message>
<xml_diff>
--- a/MAGstravaganza_draft2.docx
+++ b/MAGstravaganza_draft2.docx
@@ -939,13 +939,7 @@
     </w:p>
     <w:p>
       <w:r>
-        <w:t xml:space="preserve">A second </w:t>
-      </w:r>
-      <w:r>
-        <w:t xml:space="preserve">type of putative </w:t>
-      </w:r>
-      <w:r>
-        <w:t xml:space="preserve">primary producer found in Lake Mendota is a member of </w:t>
+        <w:t xml:space="preserve">A second type of putative primary producer found in Lake Mendota is a member of </w:t>
       </w:r>
       <w:proofErr w:type="spellStart"/>
       <w:r>
@@ -1162,15 +1156,197 @@
       </w:r>
       <w:proofErr w:type="spellEnd"/>
       <w:r>
+        <w:t xml:space="preserve"> contains the purple sulfur bacteria, anaerobic </w:t>
+      </w:r>
+      <w:proofErr w:type="spellStart"/>
+      <w:r>
+        <w:t>anoxygenic</w:t>
+      </w:r>
+      <w:proofErr w:type="spellEnd"/>
+      <w:r>
+        <w:t xml:space="preserve"> phototrophs found in aquatic habitats </w:t>
+      </w:r>
+      <w:r>
+        <w:fldChar w:fldCharType="begin" w:fldLock="1"/>
+      </w:r>
+      <w:r>
+        <w:instrText>ADDIN CSL_CITATION { "citationItems" : [ { "id" : "ITEM-1", "itemData" : { "DOI" : "10.2436/20.1501.01.96", "author" : [ { "dropping-particle" : "", "family" : "Tank", "given" : "Marcus", "non-dropping-particle" : "", "parse-names" : false, "suffix" : "" }, { "dropping-particle" : "", "family" : "Thiel", "given" : "Vera", "non-dropping-particle" : "", "parse-names" : false, "suffix" : "" }, { "dropping-particle" : "", "family" : "Imhoff", "given" : "Johannes F", "non-dropping-particle" : "", "parse-names" : false, "suffix" : "" } ], "container-title" : "International Microbiology", "id" : "ITEM-1", "issued" : { "date-parts" : [ [ "2009" ] ] }, "page" : "175-185", "title" : "Phylogenetic relationship of phototrophic purple sulfur bacteria according to pufL and pufM genes", "type" : "article-journal", "volume" : "12" }, "uris" : [ "http://www.mendeley.com/documents/?uuid=03d7648f-4881-4571-878d-9a123f4914ff" ] } ], "mendeley" : { "formattedCitation" : "(Tank, Thiel, and Imhoff 2009)", "plainTextFormattedCitation" : "(Tank, Thiel, and Imhoff 2009)", "previouslyFormattedCitation" : "(Tank, Thiel, and Imhoff 2009)" }, "properties" : { "noteIndex" : 3 }, "schema" : "https://github.com/citation-style-language/schema/raw/master/csl-citation.json" }</w:instrText>
+      </w:r>
+      <w:r>
+        <w:fldChar w:fldCharType="separate"/>
+      </w:r>
+      <w:r>
+        <w:rPr>
+          <w:noProof/>
+        </w:rPr>
+        <w:t>(Tank, Thiel, and Imhoff 2009)</w:t>
+      </w:r>
+      <w:r>
+        <w:fldChar w:fldCharType="end"/>
+      </w:r>
+      <w:r>
+        <w:t xml:space="preserve">. </w:t>
+      </w:r>
+      <w:r>
+        <w:t xml:space="preserve">Members of </w:t>
+      </w:r>
+      <w:proofErr w:type="spellStart"/>
+      <w:r>
+        <w:t>Burkholderiales</w:t>
+      </w:r>
+      <w:proofErr w:type="spellEnd"/>
+      <w:r>
+        <w:t xml:space="preserve">, including </w:t>
+      </w:r>
+      <w:proofErr w:type="spellStart"/>
+      <w:r>
+        <w:rPr>
+          <w:i/>
+        </w:rPr>
+        <w:t>P.necessarius</w:t>
+      </w:r>
+      <w:proofErr w:type="spellEnd"/>
+      <w:r>
+        <w:rPr>
+          <w:i/>
+        </w:rPr>
         <w:t xml:space="preserve"> </w:t>
       </w:r>
-      <w:proofErr w:type="spellStart"/>
-      <w:r>
-        <w:t>contains the</w:t>
-      </w:r>
-      <w:proofErr w:type="spellEnd"/>
-      <w:r>
-        <w:t xml:space="preserve"> purple sulfur bacteria, anaerobic </w:t>
+      <w:r>
+        <w:t xml:space="preserve">and </w:t>
+      </w:r>
+      <w:proofErr w:type="spellStart"/>
+      <w:r>
+        <w:rPr>
+          <w:i/>
+        </w:rPr>
+        <w:t>Rhodoferax</w:t>
+      </w:r>
+      <w:proofErr w:type="spellEnd"/>
+      <w:r>
+        <w:rPr>
+          <w:i/>
+        </w:rPr>
+        <w:t xml:space="preserve"> </w:t>
+      </w:r>
+      <w:r>
+        <w:t>(</w:t>
+      </w:r>
+      <w:proofErr w:type="spellStart"/>
+      <w:r>
+        <w:rPr>
+          <w:i/>
+        </w:rPr>
+        <w:t>Albido</w:t>
+      </w:r>
+      <w:r>
+        <w:rPr>
+          <w:i/>
+        </w:rPr>
+        <w:t>ferax</w:t>
+      </w:r>
+      <w:proofErr w:type="spellEnd"/>
+      <w:r>
+        <w:t xml:space="preserve"> </w:t>
+      </w:r>
+      <w:r>
+        <w:t xml:space="preserve">is characterized by a lack of </w:t>
+      </w:r>
+      <w:proofErr w:type="spellStart"/>
+      <w:r>
+        <w:t>phototrophy</w:t>
+      </w:r>
+      <w:proofErr w:type="spellEnd"/>
+      <w:r>
+        <w:t xml:space="preserve"> in its single species</w:t>
+      </w:r>
+      <w:r>
+        <w:t xml:space="preserve"> </w:t>
+      </w:r>
+      <w:r>
+        <w:fldChar w:fldCharType="begin" w:fldLock="1"/>
+      </w:r>
+      <w:r>
+        <w:instrText>ADDIN CSL_CITATION { "citationItems" : [ { "id" : "ITEM-1", "itemData" : { "author" : [ { "dropping-particle" : "", "family" : "Venkata Ramana", "given" : "Chintalapati", "non-dropping-particle" : "", "parse-names" : false, "suffix" : "" }, { "dropping-particle" : "", "family" : "Sasikala", "given" : "Chintialapati", "non-dropping-particle" : "", "parse-names" : false, "suffix" : "" } ], "container-title" : "Journal of General and Applied Microbiology", "id" : "ITEM-1", "issued" : { "date-parts" : [ [ "2009" ] ] }, "page" : "301-304", "title" : "Albidoferax , a new genus of Comamonadaceae and reclassification of Rhodoferax ferrireducens ( Finneran et al ., 2003 ) as Albidoferax ferrireducens comb. nov.", "type" : "article-journal", "volume" : "55" }, "uris" : [ "http://www.mendeley.com/documents/?uuid=e2bea68f-15f7-4a58-89c8-e9f582a4035e" ] } ], "mendeley" : { "formattedCitation" : "(Venkata Ramana and Sasikala 2009)", "plainTextFormattedCitation" : "(Venkata Ramana and Sasikala 2009)", "previouslyFormattedCitation" : "(Venkata Ramana and Sasikala 2009)" }, "properties" : { "noteIndex" : 3 }, "schema" : "https://github.com/citation-style-language/schema/raw/master/csl-citation.json" }</w:instrText>
+      </w:r>
+      <w:r>
+        <w:fldChar w:fldCharType="separate"/>
+      </w:r>
+      <w:r>
+        <w:rPr>
+          <w:noProof/>
+        </w:rPr>
+        <w:t>(Venkata Ramana and Sasikala 2009)</w:t>
+      </w:r>
+      <w:r>
+        <w:fldChar w:fldCharType="end"/>
+      </w:r>
+      <w:r>
+        <w:t xml:space="preserve">; our MAG is therefore </w:t>
+      </w:r>
+      <w:r>
+        <w:t xml:space="preserve">more </w:t>
+      </w:r>
+      <w:r>
+        <w:t>likely</w:t>
+      </w:r>
+      <w:r>
+        <w:t xml:space="preserve"> a member of</w:t>
+      </w:r>
+      <w:r>
+        <w:t xml:space="preserve"> </w:t>
+      </w:r>
+      <w:r>
+        <w:t xml:space="preserve">the closely related phototrophic genus </w:t>
+      </w:r>
+      <w:proofErr w:type="spellStart"/>
+      <w:r>
+        <w:rPr>
+          <w:i/>
+        </w:rPr>
+        <w:t>Rhodoferax</w:t>
+      </w:r>
+      <w:proofErr w:type="spellEnd"/>
+      <w:r>
+        <w:t xml:space="preserve">), are members of the polyphyletic purple </w:t>
+      </w:r>
+      <w:proofErr w:type="spellStart"/>
+      <w:r>
+        <w:t>nonsulfur</w:t>
+      </w:r>
+      <w:proofErr w:type="spellEnd"/>
+      <w:r>
+        <w:t xml:space="preserve"> bacteria and have been detected in freshwater lakes previously</w:t>
+      </w:r>
+      <w:r>
+        <w:t xml:space="preserve"> </w:t>
+      </w:r>
+      <w:r>
+        <w:fldChar w:fldCharType="begin" w:fldLock="1"/>
+      </w:r>
+      <w:r>
+        <w:instrText>ADDIN CSL_CITATION { "citationItems" : [ { "id" : "ITEM-1", "itemData" : { "DOI" : "10.1111/j.1462-2920.2011.02562.x", "author" : [ { "dropping-particle" : "", "family" : "Ma\u0161\u00edn", "given" : "Michal", "non-dropping-particle" : "", "parse-names" : false, "suffix" : "" }, { "dropping-particle" : "", "family" : "Salka", "given" : "Ivette", "non-dropping-particle" : "", "parse-names" : false, "suffix" : "" }, { "dropping-particle" : "", "family" : "Zuzana", "given" : "C", "non-dropping-particle" : "", "parse-names" : false, "suffix" : "" }, { "dropping-particle" : "", "family" : "Kobl\u00ed\u017eek", "given" : "Michal", "non-dropping-particle" : "", "parse-names" : false, "suffix" : "" }, { "dropping-particle" : "", "family" : "Grossart", "given" : "Hans-Peter", "non-dropping-particle" : "", "parse-names" : false, "suffix" : "" } ], "container-title" : "Environmental Microbiology", "id" : "ITEM-1", "issue" : "11", "issued" : { "date-parts" : [ [ "2011" ] ] }, "page" : "2865-2875", "title" : "Rhodoferax- related pufM gene cluster dominates the aerobic anoxygenic phototrophic communities in German freshwater lakes", "type" : "article-journal", "volume" : "13" }, "uris" : [ "http://www.mendeley.com/documents/?uuid=6533a431-7c1a-4baf-8205-93ac9aac61b5" ] } ], "mendeley" : { "formattedCitation" : "(Ma\u0161\u00edn et al. 2011)", "plainTextFormattedCitation" : "(Ma\u0161\u00edn et al. 2011)", "previouslyFormattedCitation" : "(Ma\u0161\u00edn et al. 2011)" }, "properties" : { "noteIndex" : 3 }, "schema" : "https://github.com/citation-style-language/schema/raw/master/csl-citation.json" }</w:instrText>
+      </w:r>
+      <w:r>
+        <w:fldChar w:fldCharType="separate"/>
+      </w:r>
+      <w:r>
+        <w:rPr>
+          <w:noProof/>
+        </w:rPr>
+        <w:t>(Mašín et al. 2011)</w:t>
+      </w:r>
+      <w:r>
+        <w:fldChar w:fldCharType="end"/>
+      </w:r>
+      <w:r>
+        <w:t>.</w:t>
+      </w:r>
+      <w:r>
+        <w:t xml:space="preserve"> </w:t>
+      </w:r>
+      <w:r>
+        <w:t xml:space="preserve">These aerobic </w:t>
       </w:r>
       <w:proofErr w:type="spellStart"/>
       <w:r>
@@ -1178,13 +1354,21 @@
       </w:r>
       <w:proofErr w:type="spellEnd"/>
       <w:r>
-        <w:t xml:space="preserve"> phototrophs found in aquatic habitats </w:t>
+        <w:t xml:space="preserve"> </w:t>
+      </w:r>
+      <w:proofErr w:type="spellStart"/>
+      <w:r>
+        <w:t>photosynthesizers</w:t>
+      </w:r>
+      <w:proofErr w:type="spellEnd"/>
+      <w:r>
+        <w:t xml:space="preserve"> are photoheterotrophs, meaning that they produce energy from photosynthesis rather than fixing carbon like the primary producers. While many questions remain about these unique bacteria, their high levels of abundance and activity in aquatic systems suggest that they are important to carbon cycling </w:t>
       </w:r>
       <w:r>
         <w:fldChar w:fldCharType="begin" w:fldLock="1"/>
       </w:r>
       <w:r>
-        <w:instrText>ADDIN CSL_CITATION { "citationItems" : [ { "id" : "ITEM-1", "itemData" : { "DOI" : "10.2436/20.1501.01.96", "author" : [ { "dropping-particle" : "", "family" : "Tank", "given" : "Marcus", "non-dropping-particle" : "", "parse-names" : false, "suffix" : "" }, { "dropping-particle" : "", "family" : "Thiel", "given" : "Vera", "non-dropping-particle" : "", "parse-names" : false, "suffix" : "" }, { "dropping-particle" : "", "family" : "Imhoff", "given" : "Johannes F", "non-dropping-particle" : "", "parse-names" : false, "suffix" : "" } ], "container-title" : "International Microbiology", "id" : "ITEM-1", "issued" : { "date-parts" : [ [ "2009" ] ] }, "page" : "175-185", "title" : "Phylogenetic relationship of phototrophic purple sulfur bacteria according to pufL and pufM genes", "type" : "article-journal", "volume" : "12" }, "uris" : [ "http://www.mendeley.com/documents/?uuid=03d7648f-4881-4571-878d-9a123f4914ff" ] } ], "mendeley" : { "formattedCitation" : "(Tank, Thiel, and Imhoff 2009)", "plainTextFormattedCitation" : "(Tank, Thiel, and Imhoff 2009)", "previouslyFormattedCitation" : "(Tank, Thiel, and Imhoff 2009)" }, "properties" : { "noteIndex" : 3 }, "schema" : "https://github.com/citation-style-language/schema/raw/master/csl-citation.json" }</w:instrText>
+        <w:instrText>ADDIN CSL_CITATION { "citationItems" : [ { "id" : "ITEM-1", "itemData" : { "DOI" : "10.1093/femsre/fuv032", "author" : [ { "dropping-particle" : "", "family" : "Koblizek", "given" : "Michal", "non-dropping-particle" : "", "parse-names" : false, "suffix" : "" } ], "container-title" : "FEMS Microbiology Reviews", "id" : "ITEM-1", "issued" : { "date-parts" : [ [ "2015" ] ] }, "page" : "854-870", "title" : "Ecology of aerobic anoxygenic phototrophs in aquatic environments", "type" : "article-journal", "volume" : "39" }, "uris" : [ "http://www.mendeley.com/documents/?uuid=3df15155-e236-4b01-9540-87aa9e3fd1e1" ] } ], "mendeley" : { "formattedCitation" : "(Koblizek 2015)", "plainTextFormattedCitation" : "(Koblizek 2015)", "previouslyFormattedCitation" : "(Koblizek 2015)" }, "properties" : { "noteIndex" : 3 }, "schema" : "https://github.com/citation-style-language/schema/raw/master/csl-citation.json" }</w:instrText>
       </w:r>
       <w:r>
         <w:fldChar w:fldCharType="separate"/>
@@ -1193,226 +1377,28 @@
         <w:rPr>
           <w:noProof/>
         </w:rPr>
-        <w:t>(Tank, Thiel, and Imhoff 2009)</w:t>
+        <w:t>(Koblizek 2015)</w:t>
       </w:r>
       <w:r>
         <w:fldChar w:fldCharType="end"/>
       </w:r>
       <w:r>
-        <w:t xml:space="preserve">. </w:t>
-      </w:r>
-      <w:r>
-        <w:t xml:space="preserve">Members of </w:t>
-      </w:r>
-      <w:proofErr w:type="spellStart"/>
-      <w:r>
-        <w:t>Burkholderiales</w:t>
-      </w:r>
-      <w:proofErr w:type="spellEnd"/>
-      <w:r>
-        <w:t xml:space="preserve">, including </w:t>
-      </w:r>
-      <w:proofErr w:type="spellStart"/>
-      <w:r>
-        <w:rPr>
-          <w:i/>
-        </w:rPr>
-        <w:t>P.necessarius</w:t>
-      </w:r>
-      <w:proofErr w:type="spellEnd"/>
-      <w:r>
-        <w:rPr>
-          <w:i/>
-        </w:rPr>
+        <w:t xml:space="preserve">. The prevalence of MAGs predicted to be aerobic </w:t>
+      </w:r>
+      <w:proofErr w:type="spellStart"/>
+      <w:r>
+        <w:t>anoxygenic</w:t>
+      </w:r>
+      <w:proofErr w:type="spellEnd"/>
+      <w:r>
         <w:t xml:space="preserve"> </w:t>
       </w:r>
-      <w:r>
-        <w:t xml:space="preserve">and </w:t>
-      </w:r>
-      <w:proofErr w:type="spellStart"/>
-      <w:r>
-        <w:rPr>
-          <w:i/>
-        </w:rPr>
-        <w:t>Rhodoferax</w:t>
-      </w:r>
-      <w:proofErr w:type="spellEnd"/>
-      <w:r>
-        <w:rPr>
-          <w:i/>
-        </w:rPr>
-        <w:t xml:space="preserve"> </w:t>
-      </w:r>
-      <w:r>
-        <w:t>(</w:t>
-      </w:r>
-      <w:proofErr w:type="spellStart"/>
-      <w:r>
-        <w:rPr>
-          <w:i/>
-        </w:rPr>
-        <w:t>Albido</w:t>
-      </w:r>
-      <w:r>
-        <w:rPr>
-          <w:i/>
-        </w:rPr>
-        <w:t>ferax</w:t>
-      </w:r>
-      <w:proofErr w:type="spellEnd"/>
-      <w:r>
-        <w:t xml:space="preserve"> </w:t>
-      </w:r>
-      <w:r>
-        <w:t xml:space="preserve">is characterized by a lack of </w:t>
-      </w:r>
-      <w:proofErr w:type="spellStart"/>
-      <w:r>
-        <w:t>phototrophy</w:t>
-      </w:r>
-      <w:proofErr w:type="spellEnd"/>
-      <w:r>
-        <w:t xml:space="preserve"> in its single species</w:t>
-      </w:r>
-      <w:r>
-        <w:t xml:space="preserve"> </w:t>
-      </w:r>
-      <w:r>
-        <w:fldChar w:fldCharType="begin" w:fldLock="1"/>
-      </w:r>
-      <w:r>
-        <w:instrText>ADDIN CSL_CITATION { "citationItems" : [ { "id" : "ITEM-1", "itemData" : { "author" : [ { "dropping-particle" : "", "family" : "Venkata Ramana", "given" : "Chintalapati", "non-dropping-particle" : "", "parse-names" : false, "suffix" : "" }, { "dropping-particle" : "", "family" : "Sasikala", "given" : "Chintialapati", "non-dropping-particle" : "", "parse-names" : false, "suffix" : "" } ], "container-title" : "Journal of General and Applied Microbiology", "id" : "ITEM-1", "issued" : { "date-parts" : [ [ "2009" ] ] }, "page" : "301-304", "title" : "Albidoferax , a new genus of Comamonadaceae and reclassification of Rhodoferax ferrireducens ( Finneran et al ., 2003 ) as Albidoferax ferrireducens comb. nov.", "type" : "article-journal", "volume" : "55" }, "uris" : [ "http://www.mendeley.com/documents/?uuid=e2bea68f-15f7-4a58-89c8-e9f582a4035e" ] } ], "mendeley" : { "formattedCitation" : "(Venkata Ramana and Sasikala 2009)", "plainTextFormattedCitation" : "(Venkata Ramana and Sasikala 2009)", "previouslyFormattedCitation" : "(Venkata Ramana and Sasikala 2009)" }, "properties" : { "noteIndex" : 3 }, "schema" : "https://github.com/citation-style-language/schema/raw/master/csl-citation.json" }</w:instrText>
-      </w:r>
-      <w:r>
-        <w:fldChar w:fldCharType="separate"/>
-      </w:r>
-      <w:r>
-        <w:rPr>
-          <w:noProof/>
-        </w:rPr>
-        <w:t>(Venkata Ramana and Sasikala 2009)</w:t>
-      </w:r>
-      <w:r>
-        <w:fldChar w:fldCharType="end"/>
-      </w:r>
-      <w:r>
-        <w:t xml:space="preserve">; our MAG is therefore </w:t>
-      </w:r>
-      <w:r>
-        <w:t xml:space="preserve">more </w:t>
-      </w:r>
-      <w:r>
-        <w:t>likely</w:t>
-      </w:r>
-      <w:r>
-        <w:t xml:space="preserve"> a member of</w:t>
-      </w:r>
-      <w:r>
-        <w:t xml:space="preserve"> </w:t>
-      </w:r>
-      <w:r>
-        <w:t xml:space="preserve">the closely related phototrophic genus </w:t>
-      </w:r>
-      <w:proofErr w:type="spellStart"/>
-      <w:r>
-        <w:rPr>
-          <w:i/>
-        </w:rPr>
-        <w:t>Rhodoferax</w:t>
-      </w:r>
-      <w:proofErr w:type="spellEnd"/>
-      <w:r>
-        <w:t xml:space="preserve">), are members of the polyphyletic purple </w:t>
-      </w:r>
-      <w:proofErr w:type="spellStart"/>
-      <w:r>
-        <w:t>nonsulfur</w:t>
-      </w:r>
-      <w:proofErr w:type="spellEnd"/>
-      <w:r>
-        <w:t xml:space="preserve"> bacteria and have been detected in freshwater lakes previously</w:t>
-      </w:r>
-      <w:r>
-        <w:t xml:space="preserve"> </w:t>
-      </w:r>
-      <w:r>
-        <w:fldChar w:fldCharType="begin" w:fldLock="1"/>
-      </w:r>
-      <w:r>
-        <w:instrText>ADDIN CSL_CITATION { "citationItems" : [ { "id" : "ITEM-1", "itemData" : { "DOI" : "10.1111/j.1462-2920.2011.02562.x", "author" : [ { "dropping-particle" : "", "family" : "Ma\u0161\u00edn", "given" : "Michal", "non-dropping-particle" : "", "parse-names" : false, "suffix" : "" }, { "dropping-particle" : "", "family" : "Salka", "given" : "Ivette", "non-dropping-particle" : "", "parse-names" : false, "suffix" : "" }, { "dropping-particle" : "", "family" : "Zuzana", "given" : "C", "non-dropping-particle" : "", "parse-names" : false, "suffix" : "" }, { "dropping-particle" : "", "family" : "Kobl\u00ed\u017eek", "given" : "Michal", "non-dropping-particle" : "", "parse-names" : false, "suffix" : "" }, { "dropping-particle" : "", "family" : "Grossart", "given" : "Hans-Peter", "non-dropping-particle" : "", "parse-names" : false, "suffix" : "" } ], "container-title" : "Environmental Microbiology", "id" : "ITEM-1", "issue" : "11", "issued" : { "date-parts" : [ [ "2011" ] ] }, "page" : "2865-2875", "title" : "Rhodoferax- related pufM gene cluster dominates the aerobic anoxygenic phototrophic communities in German freshwater lakes", "type" : "article-journal", "volume" : "13" }, "uris" : [ "http://www.mendeley.com/documents/?uuid=6533a431-7c1a-4baf-8205-93ac9aac61b5" ] } ], "mendeley" : { "formattedCitation" : "(Ma\u0161\u00edn et al. 2011)", "plainTextFormattedCitation" : "(Ma\u0161\u00edn et al. 2011)", "previouslyFormattedCitation" : "(Ma\u0161\u00edn et al. 2011)" }, "properties" : { "noteIndex" : 3 }, "schema" : "https://github.com/citation-style-language/schema/raw/master/csl-citation.json" }</w:instrText>
-      </w:r>
-      <w:r>
-        <w:fldChar w:fldCharType="separate"/>
-      </w:r>
-      <w:r>
-        <w:rPr>
-          <w:noProof/>
-        </w:rPr>
-        <w:t>(Mašín et al. 2011)</w:t>
-      </w:r>
-      <w:r>
-        <w:fldChar w:fldCharType="end"/>
-      </w:r>
-      <w:r>
-        <w:t>.</w:t>
-      </w:r>
-      <w:r>
-        <w:t xml:space="preserve"> </w:t>
-      </w:r>
-      <w:r>
-        <w:t xml:space="preserve">These aerobic </w:t>
-      </w:r>
-      <w:proofErr w:type="spellStart"/>
-      <w:r>
-        <w:t>anoxygenic</w:t>
-      </w:r>
-      <w:proofErr w:type="spellEnd"/>
-      <w:r>
-        <w:t xml:space="preserve"> </w:t>
-      </w:r>
       <w:proofErr w:type="spellStart"/>
       <w:r>
         <w:t>photosynthesizers</w:t>
       </w:r>
       <w:proofErr w:type="spellEnd"/>
       <w:r>
-        <w:t xml:space="preserve"> are photoheterotrophs, meaning that they produce energy from photosynthesis rather than fixing carbon like the primary producers. While many questions remain about these unique bacteria, their high levels of abundance and activity in aquatic systems suggest that they are important to carbon cycling </w:t>
-      </w:r>
-      <w:r>
-        <w:fldChar w:fldCharType="begin" w:fldLock="1"/>
-      </w:r>
-      <w:r>
-        <w:instrText>ADDIN CSL_CITATION { "citationItems" : [ { "id" : "ITEM-1", "itemData" : { "DOI" : "10.1093/femsre/fuv032", "author" : [ { "dropping-particle" : "", "family" : "Koblizek", "given" : "Michal", "non-dropping-particle" : "", "parse-names" : false, "suffix" : "" } ], "container-title" : "FEMS Microbiology Reviews", "id" : "ITEM-1", "issued" : { "date-parts" : [ [ "2015" ] ] }, "page" : "854-870", "title" : "Ecology of aerobic anoxygenic phototrophs in aquatic environments", "type" : "article-journal", "volume" : "39" }, "uris" : [ "http://www.mendeley.com/documents/?uuid=3df15155-e236-4b01-9540-87aa9e3fd1e1" ] } ], "mendeley" : { "formattedCitation" : "(Koblizek 2015)", "plainTextFormattedCitation" : "(Koblizek 2015)", "previouslyFormattedCitation" : "(Koblizek 2015)" }, "properties" : { "noteIndex" : 3 }, "schema" : "https://github.com/citation-style-language/schema/raw/master/csl-citation.json" }</w:instrText>
-      </w:r>
-      <w:r>
-        <w:fldChar w:fldCharType="separate"/>
-      </w:r>
-      <w:r>
-        <w:rPr>
-          <w:noProof/>
-        </w:rPr>
-        <w:t>(Koblizek 2015)</w:t>
-      </w:r>
-      <w:r>
-        <w:fldChar w:fldCharType="end"/>
-      </w:r>
-      <w:r>
-        <w:t xml:space="preserve">. The prevalence of MAGs predicted to be aerobic </w:t>
-      </w:r>
-      <w:proofErr w:type="spellStart"/>
-      <w:r>
-        <w:t>anoxygenic</w:t>
-      </w:r>
-      <w:proofErr w:type="spellEnd"/>
-      <w:r>
-        <w:t xml:space="preserve"> </w:t>
-      </w:r>
-      <w:proofErr w:type="spellStart"/>
-      <w:r>
-        <w:t>photosynthesizers</w:t>
-      </w:r>
-      <w:proofErr w:type="spellEnd"/>
-      <w:r>
         <w:t xml:space="preserve"> in our dataset support this.</w:t>
       </w:r>
       <w:r>
@@ -1427,13 +1413,7 @@
         <w:t>Although e</w:t>
       </w:r>
       <w:r>
-        <w:t xml:space="preserve">ukaryotic genomes were not included in this analysis, </w:t>
-      </w:r>
-      <w:r>
-        <w:t xml:space="preserve">but </w:t>
-      </w:r>
-      <w:r>
-        <w:t>eukaryotic algae are known photoautotrophs in both lakes</w:t>
+        <w:t>ukaryotic genomes were not included in this analysis, eukaryotic algae are known photoautotrophs in both lakes</w:t>
       </w:r>
       <w:r>
         <w:t xml:space="preserve"> </w:t>
@@ -2817,8 +2797,6 @@
           <w:szCs w:val="24"/>
         </w:rPr>
       </w:pPr>
-      <w:bookmarkStart w:id="6" w:name="_GoBack"/>
-      <w:bookmarkEnd w:id="6"/>
       <w:r>
         <w:rPr>
           <w:rFonts w:cs="Times New Roman"/>
@@ -3596,26 +3574,10 @@
         </w:rPr>
         <w:lastRenderedPageBreak/>
         <w:drawing>
-          <wp:anchor distT="0" distB="0" distL="114300" distR="114300" simplePos="0" relativeHeight="251661312" behindDoc="1" locked="0" layoutInCell="1" allowOverlap="1" wp14:anchorId="3F321EC0" wp14:editId="00D26ED1">
-            <wp:simplePos x="0" y="0"/>
-            <wp:positionH relativeFrom="margin">
-              <wp:align>center</wp:align>
-            </wp:positionH>
-            <wp:positionV relativeFrom="paragraph">
-              <wp:posOffset>0</wp:posOffset>
-            </wp:positionV>
-            <wp:extent cx="4919065" cy="5522519"/>
+          <wp:inline distT="0" distB="0" distL="0" distR="0" wp14:anchorId="61CCC3F9" wp14:editId="23F2A97B">
+            <wp:extent cx="4943447" cy="5522519"/>
             <wp:effectExtent l="0" t="0" r="0" b="2540"/>
-            <wp:wrapTight wrapText="bothSides">
-              <wp:wrapPolygon edited="0">
-                <wp:start x="0" y="0"/>
-                <wp:lineTo x="0" y="21535"/>
-                <wp:lineTo x="21500" y="21535"/>
-                <wp:lineTo x="21500" y="0"/>
-                <wp:lineTo x="0" y="0"/>
-              </wp:wrapPolygon>
-            </wp:wrapTight>
-            <wp:docPr id="4" name="Picture 4"/>
+            <wp:docPr id="10" name="Picture 10" descr="A close up of a map&#10;&#10;Description generated with high confidence"/>
             <wp:cNvGraphicFramePr>
               <a:graphicFrameLocks xmlns:a="http://schemas.openxmlformats.org/drawingml/2006/main" noChangeAspect="1"/>
             </wp:cNvGraphicFramePr>
@@ -3623,7 +3585,7 @@
               <a:graphicData uri="http://schemas.openxmlformats.org/drawingml/2006/picture">
                 <pic:pic xmlns:pic="http://schemas.openxmlformats.org/drawingml/2006/picture">
                   <pic:nvPicPr>
-                    <pic:cNvPr id="4" name="c1_users.png"/>
+                    <pic:cNvPr id="10" name="c1_users_Oct2017.png"/>
                     <pic:cNvPicPr/>
                   </pic:nvPicPr>
                   <pic:blipFill>
@@ -3641,7 +3603,7 @@
                   <pic:spPr>
                     <a:xfrm>
                       <a:off x="0" y="0"/>
-                      <a:ext cx="4919065" cy="5522519"/>
+                      <a:ext cx="4943447" cy="5522519"/>
                     </a:xfrm>
                     <a:prstGeom prst="rect">
                       <a:avLst/>
@@ -3650,7 +3612,7 @@
                 </pic:pic>
               </a:graphicData>
             </a:graphic>
-          </wp:anchor>
+          </wp:inline>
         </w:drawing>
       </w:r>
     </w:p>
@@ -3743,13 +3705,30 @@
           <w:szCs w:val="24"/>
         </w:rPr>
       </w:pPr>
+      <w:commentRangeStart w:id="6"/>
       <w:r>
         <w:rPr>
           <w:rFonts w:cs="Times New Roman"/>
           <w:b/>
           <w:szCs w:val="24"/>
         </w:rPr>
-        <w:t xml:space="preserve">Figure 3. Methylotrophy in freshwater. </w:t>
+        <w:lastRenderedPageBreak/>
+        <w:t>Figure 3. Methylotrophy in freshwater</w:t>
+      </w:r>
+      <w:commentRangeEnd w:id="6"/>
+      <w:r>
+        <w:rPr>
+          <w:rStyle w:val="CommentReference"/>
+        </w:rPr>
+        <w:commentReference w:id="6"/>
+      </w:r>
+      <w:r>
+        <w:rPr>
+          <w:rFonts w:cs="Times New Roman"/>
+          <w:b/>
+          <w:szCs w:val="24"/>
+        </w:rPr>
+        <w:t xml:space="preserve">. </w:t>
       </w:r>
       <w:proofErr w:type="spellStart"/>
       <w:r>
@@ -3851,7 +3830,7 @@
         </w:rPr>
         <w:t xml:space="preserve">also shows pathways consistent with cultured </w:t>
       </w:r>
-      <w:commentRangeStart w:id="7"/>
+      <w:commentRangeStart w:id="8"/>
       <w:r>
         <w:rPr>
           <w:rFonts w:cs="Times New Roman"/>
@@ -3859,12 +3838,12 @@
         </w:rPr>
         <w:t>relatives</w:t>
       </w:r>
-      <w:commentRangeEnd w:id="7"/>
+      <w:commentRangeEnd w:id="8"/>
       <w:r>
         <w:rPr>
           <w:rStyle w:val="CommentReference"/>
         </w:rPr>
-        <w:commentReference w:id="7"/>
+        <w:commentReference w:id="8"/>
       </w:r>
       <w:r>
         <w:rPr>
@@ -3946,73 +3925,313 @@
           <w:b/>
           <w:szCs w:val="24"/>
         </w:rPr>
+        <w:t>Nitrogen Cycling</w:t>
+      </w:r>
+    </w:p>
+    <w:p>
+      <w:pPr>
+        <w:jc w:val="both"/>
+        <w:rPr>
+          <w:rFonts w:cs="Times New Roman"/>
+          <w:szCs w:val="24"/>
+        </w:rPr>
+      </w:pPr>
+      <w:r>
+        <w:rPr>
+          <w:rFonts w:cs="Times New Roman"/>
+          <w:szCs w:val="24"/>
+        </w:rPr>
+        <w:t>While carbon cycling wa</w:t>
+      </w:r>
+      <w:r>
+        <w:rPr>
+          <w:rFonts w:cs="Times New Roman"/>
+          <w:szCs w:val="24"/>
+        </w:rPr>
+        <w:t xml:space="preserve">s relatively similar between lakes, the drastically different concentrations of nitrogen in Trout Bog versus Mendota lead </w:t>
+      </w:r>
+      <w:r>
+        <w:rPr>
+          <w:rFonts w:cs="Times New Roman"/>
+          <w:szCs w:val="24"/>
+        </w:rPr>
+        <w:t xml:space="preserve">us </w:t>
+      </w:r>
+      <w:r>
+        <w:rPr>
+          <w:rFonts w:cs="Times New Roman"/>
+          <w:szCs w:val="24"/>
+        </w:rPr>
+        <w:t xml:space="preserve">to </w:t>
+      </w:r>
+      <w:r>
+        <w:rPr>
+          <w:rFonts w:cs="Times New Roman"/>
+          <w:szCs w:val="24"/>
+        </w:rPr>
+        <w:t>hypothesize that</w:t>
+      </w:r>
+      <w:r>
+        <w:rPr>
+          <w:rFonts w:cs="Times New Roman"/>
+          <w:szCs w:val="24"/>
+        </w:rPr>
+        <w:t xml:space="preserve"> steps in the </w:t>
+      </w:r>
+      <w:r>
+        <w:rPr>
+          <w:rFonts w:cs="Times New Roman"/>
+          <w:szCs w:val="24"/>
+        </w:rPr>
+        <w:t xml:space="preserve">water column </w:t>
+      </w:r>
+      <w:r>
+        <w:rPr>
+          <w:rFonts w:cs="Times New Roman"/>
+          <w:szCs w:val="24"/>
+        </w:rPr>
+        <w:t>nitrogen cycle may be altered between these two systems</w:t>
+      </w:r>
+      <w:r>
+        <w:rPr>
+          <w:rFonts w:cs="Times New Roman"/>
+          <w:szCs w:val="24"/>
+        </w:rPr>
+        <w:t xml:space="preserve">. </w:t>
+      </w:r>
+      <w:r>
+        <w:rPr>
+          <w:rFonts w:cs="Times New Roman"/>
+          <w:szCs w:val="24"/>
+        </w:rPr>
+        <w:t>One key difference was that in Mendota, very few MAGs had</w:t>
+      </w:r>
+      <w:r>
+        <w:rPr>
+          <w:rFonts w:cs="Times New Roman"/>
+          <w:szCs w:val="24"/>
+        </w:rPr>
+        <w:t xml:space="preserve"> </w:t>
+      </w:r>
+      <w:r>
+        <w:rPr>
+          <w:rFonts w:cs="Times New Roman"/>
+          <w:szCs w:val="24"/>
+        </w:rPr>
+        <w:t>genes encoding nitrogen fixation,</w:t>
+      </w:r>
+      <w:r>
+        <w:rPr>
+          <w:rFonts w:cs="Times New Roman"/>
+          <w:szCs w:val="24"/>
+        </w:rPr>
+        <w:t xml:space="preserve"> and they belong mainly to Cyanobacteria. Conversely, many MAGs in Trout Bog contain</w:t>
+      </w:r>
+      <w:r>
+        <w:rPr>
+          <w:rFonts w:cs="Times New Roman"/>
+          <w:szCs w:val="24"/>
+        </w:rPr>
+        <w:t>ed</w:t>
+      </w:r>
+      <w:r>
+        <w:rPr>
+          <w:rFonts w:cs="Times New Roman"/>
+          <w:szCs w:val="24"/>
+        </w:rPr>
+        <w:t xml:space="preserve"> </w:t>
+      </w:r>
+      <w:r>
+        <w:rPr>
+          <w:rFonts w:cs="Times New Roman"/>
+          <w:szCs w:val="24"/>
+        </w:rPr>
+        <w:t>these genes, and they we</w:t>
+      </w:r>
+      <w:r>
+        <w:rPr>
+          <w:rFonts w:cs="Times New Roman"/>
+          <w:szCs w:val="24"/>
+        </w:rPr>
+        <w:t xml:space="preserve">re in phylogenetically diverse populations. </w:t>
+      </w:r>
+      <w:r>
+        <w:rPr>
+          <w:rFonts w:cs="Times New Roman"/>
+          <w:szCs w:val="24"/>
+        </w:rPr>
+        <w:t xml:space="preserve">Genes annotated as nitrate and nitrite reductases, key enzymes in denitrification, were found in MAGs from both lakes. However, nitrate reductases were far less common than nitrite reductases in Lake Mendota (19 vs 53, respectively), and found primarily in Cyanobacteria. Genes annotated as ammonia monooxygenase were not found in MAGs from either lake, aside from the ammonia/methane monooxygenases found in MAGs classified as the methanotroph </w:t>
+      </w:r>
+      <w:proofErr w:type="spellStart"/>
+      <w:r>
+        <w:rPr>
+          <w:rFonts w:cs="Times New Roman"/>
+          <w:szCs w:val="24"/>
+        </w:rPr>
+        <w:t>Methylococcales</w:t>
+      </w:r>
+      <w:proofErr w:type="spellEnd"/>
+      <w:r>
+        <w:rPr>
+          <w:rFonts w:cs="Times New Roman"/>
+          <w:szCs w:val="24"/>
+        </w:rPr>
+        <w:t>, which are likely not involved in nitrogen cycling</w:t>
+      </w:r>
+      <w:r>
+        <w:rPr>
+          <w:rFonts w:cs="Times New Roman"/>
+          <w:szCs w:val="24"/>
+        </w:rPr>
+        <w:t>.</w:t>
+      </w:r>
+      <w:r>
+        <w:rPr>
+          <w:rFonts w:cs="Times New Roman"/>
+          <w:szCs w:val="24"/>
+        </w:rPr>
+        <w:t xml:space="preserve"> No genes potentially encoding the anammox pathway were identified any of the MAGs. Genes encoding steps in the urea cycle or ammonia assimilation were found in nearly every MAG.</w:t>
+      </w:r>
+    </w:p>
+    <w:p>
+      <w:pPr>
+        <w:jc w:val="both"/>
+        <w:rPr>
+          <w:rFonts w:cs="Times New Roman"/>
+          <w:szCs w:val="24"/>
+        </w:rPr>
+      </w:pPr>
+      <w:r>
+        <w:rPr>
+          <w:rFonts w:cs="Times New Roman"/>
+          <w:szCs w:val="24"/>
+        </w:rPr>
+        <w:t xml:space="preserve">The pattern of which pathways were encoded in which MAGs likely reflects </w:t>
+      </w:r>
+      <w:r>
+        <w:rPr>
+          <w:rFonts w:cs="Times New Roman"/>
+          <w:szCs w:val="24"/>
+        </w:rPr>
+        <w:t xml:space="preserve">water column nitrogen cycling in Trout Bog and Lake Mendota. The increased numbers of genes and operons encoding nitrogen fixation in Trout Bog is easily explained by the severe nitrogen limitation in this system, where harvesting atmospheric nitrogen would convey a significant competitive advantage. Conversely, Lake Mendota receives high levels of nitrate and ammonia, </w:t>
+      </w:r>
+      <w:r>
+        <w:rPr>
+          <w:rFonts w:cs="Times New Roman"/>
+          <w:szCs w:val="24"/>
+        </w:rPr>
+        <w:t xml:space="preserve">making nitrogen fixation more energetically expensive than it is worth. </w:t>
+      </w:r>
+    </w:p>
+    <w:p>
+      <w:pPr>
+        <w:jc w:val="both"/>
+        <w:rPr>
+          <w:rFonts w:cs="Times New Roman"/>
+          <w:szCs w:val="24"/>
+        </w:rPr>
+      </w:pPr>
+      <w:r>
+        <w:rPr>
+          <w:rFonts w:cs="Times New Roman"/>
+          <w:szCs w:val="24"/>
+        </w:rPr>
+        <w:t xml:space="preserve">Genes annotated as nitrate and nitrite reductases, both assimilatory and otherwise, were found in MAGs from both lakes, suggesting that these nitrogen compounds could be utilized as terminal electron acceptors or as sources of ammonia in both </w:t>
+      </w:r>
+      <w:commentRangeStart w:id="9"/>
+      <w:r>
+        <w:rPr>
+          <w:rFonts w:cs="Times New Roman"/>
+          <w:szCs w:val="24"/>
+        </w:rPr>
+        <w:t>ecosystems</w:t>
+      </w:r>
+      <w:commentRangeEnd w:id="9"/>
+      <w:r>
+        <w:rPr>
+          <w:rStyle w:val="CommentReference"/>
+        </w:rPr>
+        <w:commentReference w:id="9"/>
+      </w:r>
+      <w:r>
+        <w:rPr>
+          <w:rFonts w:cs="Times New Roman"/>
+          <w:szCs w:val="24"/>
+        </w:rPr>
+        <w:t>.</w:t>
+      </w:r>
+    </w:p>
+    <w:p>
+      <w:pPr>
+        <w:jc w:val="both"/>
+        <w:rPr>
+          <w:rFonts w:cs="Times New Roman"/>
+          <w:szCs w:val="24"/>
+        </w:rPr>
+      </w:pPr>
+      <w:r>
+        <w:rPr>
+          <w:rFonts w:cs="Times New Roman"/>
+          <w:szCs w:val="24"/>
+        </w:rPr>
+        <w:t xml:space="preserve">Non-proteinogenic amino acids </w:t>
+      </w:r>
+      <w:r>
+        <w:rPr>
+          <w:rFonts w:cs="Times New Roman"/>
+          <w:szCs w:val="24"/>
+        </w:rPr>
+        <w:t xml:space="preserve">and polyamines </w:t>
+      </w:r>
+      <w:r>
+        <w:rPr>
+          <w:rFonts w:cs="Times New Roman"/>
+          <w:szCs w:val="24"/>
+        </w:rPr>
+        <w:t>have been suggested as a major pool of dissolved organic nitrogen in freshwater. Pathways for biosynthesis of putrescine, spermidine, and cana</w:t>
+      </w:r>
+      <w:r>
+        <w:rPr>
+          <w:rFonts w:cs="Times New Roman"/>
+          <w:szCs w:val="24"/>
+        </w:rPr>
+        <w:t>van</w:t>
+      </w:r>
+      <w:r>
+        <w:rPr>
+          <w:rFonts w:cs="Times New Roman"/>
+          <w:szCs w:val="24"/>
+        </w:rPr>
+        <w:t>ine, as well as their corresponding transporters, were widespread in both lakes</w:t>
+      </w:r>
+      <w:r>
+        <w:rPr>
+          <w:rFonts w:cs="Times New Roman"/>
+          <w:szCs w:val="24"/>
+        </w:rPr>
+        <w:t xml:space="preserve">, supporting </w:t>
+      </w:r>
+      <w:r>
+        <w:rPr>
+          <w:rFonts w:cs="Times New Roman"/>
+          <w:szCs w:val="24"/>
+        </w:rPr>
         <w:lastRenderedPageBreak/>
-        <w:t>Nitrogen Cycling</w:t>
-      </w:r>
-    </w:p>
-    <w:p>
-      <w:pPr>
-        <w:jc w:val="both"/>
-        <w:rPr>
-          <w:rFonts w:cs="Times New Roman"/>
-          <w:szCs w:val="24"/>
-        </w:rPr>
-      </w:pPr>
-      <w:r>
-        <w:rPr>
-          <w:rFonts w:cs="Times New Roman"/>
-          <w:szCs w:val="24"/>
-        </w:rPr>
-        <w:t>While carbon cycling wa</w:t>
-      </w:r>
-      <w:r>
-        <w:rPr>
-          <w:rFonts w:cs="Times New Roman"/>
-          <w:szCs w:val="24"/>
-        </w:rPr>
-        <w:t xml:space="preserve">s relatively similar between lakes, the drastically different concentrations of nitrogen in Trout Bog versus Mendota lead </w:t>
-      </w:r>
-      <w:r>
-        <w:rPr>
-          <w:rFonts w:cs="Times New Roman"/>
-          <w:szCs w:val="24"/>
-        </w:rPr>
-        <w:t xml:space="preserve">us </w:t>
-      </w:r>
-      <w:r>
-        <w:rPr>
-          <w:rFonts w:cs="Times New Roman"/>
-          <w:szCs w:val="24"/>
-        </w:rPr>
-        <w:t xml:space="preserve">to </w:t>
-      </w:r>
-      <w:r>
-        <w:rPr>
-          <w:rFonts w:cs="Times New Roman"/>
-          <w:szCs w:val="24"/>
-        </w:rPr>
-        <w:t>hypothesize that</w:t>
-      </w:r>
-      <w:r>
-        <w:rPr>
-          <w:rFonts w:cs="Times New Roman"/>
-          <w:szCs w:val="24"/>
-        </w:rPr>
-        <w:t xml:space="preserve"> steps in the </w:t>
-      </w:r>
-      <w:r>
-        <w:rPr>
-          <w:rFonts w:cs="Times New Roman"/>
-          <w:szCs w:val="24"/>
-        </w:rPr>
-        <w:t xml:space="preserve">water column </w:t>
-      </w:r>
-      <w:r>
-        <w:rPr>
-          <w:rFonts w:cs="Times New Roman"/>
-          <w:szCs w:val="24"/>
-        </w:rPr>
-        <w:t>nitrogen cycle may be altered between these two systems</w:t>
+        <w:t>the importance of non-proteinogenic amino acids</w:t>
+      </w:r>
+      <w:r>
+        <w:rPr>
+          <w:rFonts w:cs="Times New Roman"/>
+          <w:szCs w:val="24"/>
+        </w:rPr>
+        <w:t xml:space="preserve"> and amino acid derivatives in</w:t>
+      </w:r>
+      <w:r>
+        <w:rPr>
+          <w:rFonts w:cs="Times New Roman"/>
+          <w:szCs w:val="24"/>
+        </w:rPr>
+        <w:t xml:space="preserve"> these systems</w:t>
       </w:r>
       <w:r>
         <w:rPr>
@@ -4025,262 +4244,8 @@
         <w:rPr>
           <w:rFonts w:cs="Times New Roman"/>
           <w:szCs w:val="24"/>
-        </w:rPr>
-        <w:t>One key difference was that in Mendota, very few MAGs had</w:t>
-      </w:r>
-      <w:r>
-        <w:rPr>
-          <w:rFonts w:cs="Times New Roman"/>
-          <w:szCs w:val="24"/>
-        </w:rPr>
-        <w:t xml:space="preserve"> </w:t>
-      </w:r>
-      <w:r>
-        <w:rPr>
-          <w:rFonts w:cs="Times New Roman"/>
-          <w:szCs w:val="24"/>
-        </w:rPr>
-        <w:t>genes encoding nitrogen fixation,</w:t>
-      </w:r>
-      <w:r>
-        <w:rPr>
-          <w:rFonts w:cs="Times New Roman"/>
-          <w:szCs w:val="24"/>
-        </w:rPr>
-        <w:t xml:space="preserve"> and they belong mainly to Cyanobacteria. Conversely, many MAGs in Trout Bog contain</w:t>
-      </w:r>
-      <w:r>
-        <w:rPr>
-          <w:rFonts w:cs="Times New Roman"/>
-          <w:szCs w:val="24"/>
-        </w:rPr>
-        <w:t>ed</w:t>
-      </w:r>
-      <w:r>
-        <w:rPr>
-          <w:rFonts w:cs="Times New Roman"/>
-          <w:szCs w:val="24"/>
-        </w:rPr>
-        <w:t xml:space="preserve"> </w:t>
-      </w:r>
-      <w:r>
-        <w:rPr>
-          <w:rFonts w:cs="Times New Roman"/>
-          <w:szCs w:val="24"/>
-        </w:rPr>
-        <w:t>these genes, and they we</w:t>
-      </w:r>
-      <w:r>
-        <w:rPr>
-          <w:rFonts w:cs="Times New Roman"/>
-          <w:szCs w:val="24"/>
-        </w:rPr>
-        <w:t xml:space="preserve">re in phylogenetically diverse populations. </w:t>
-      </w:r>
-      <w:r>
-        <w:rPr>
-          <w:rFonts w:cs="Times New Roman"/>
-          <w:szCs w:val="24"/>
-        </w:rPr>
-        <w:t xml:space="preserve">Genes annotated as nitrate and nitrite reductases, key enzymes in denitrification, were found in MAGs from both lakes. However, nitrate reductases were far less common than nitrite reductases in Lake Mendota (19 vs 53, respectively), and found primarily in </w:t>
-      </w:r>
-      <w:commentRangeStart w:id="8"/>
-      <w:r>
-        <w:rPr>
-          <w:rFonts w:cs="Times New Roman"/>
-          <w:szCs w:val="24"/>
-        </w:rPr>
-        <w:t>Cyanobacteria</w:t>
-      </w:r>
-      <w:commentRangeEnd w:id="8"/>
-      <w:r>
-        <w:rPr>
-          <w:rStyle w:val="CommentReference"/>
-        </w:rPr>
-        <w:commentReference w:id="8"/>
-      </w:r>
-      <w:r>
-        <w:rPr>
-          <w:rFonts w:cs="Times New Roman"/>
-          <w:szCs w:val="24"/>
-        </w:rPr>
-        <w:t xml:space="preserve">. Genes annotated as ammonia monooxygenase were not found in MAGs from either lake, aside from the ammonia/methane monooxygenases found in MAGs classified as the methanotroph </w:t>
-      </w:r>
-      <w:proofErr w:type="spellStart"/>
-      <w:r>
-        <w:rPr>
-          <w:rFonts w:cs="Times New Roman"/>
-          <w:szCs w:val="24"/>
-        </w:rPr>
-        <w:t>Methylococcales</w:t>
-      </w:r>
-      <w:proofErr w:type="spellEnd"/>
-      <w:r>
-        <w:rPr>
-          <w:rFonts w:cs="Times New Roman"/>
-          <w:szCs w:val="24"/>
-        </w:rPr>
-        <w:t>, which are likely not involved in nitrogen cycling</w:t>
-      </w:r>
-      <w:r>
-        <w:rPr>
-          <w:rFonts w:cs="Times New Roman"/>
-          <w:szCs w:val="24"/>
-        </w:rPr>
-        <w:t>.</w:t>
-      </w:r>
-      <w:r>
-        <w:rPr>
-          <w:rFonts w:cs="Times New Roman"/>
-          <w:szCs w:val="24"/>
-        </w:rPr>
-        <w:t xml:space="preserve"> No genes potentially encoding the anammox pathway were identified any of the MAGs. Genes encoding steps in the urea cycle or ammonia assimilation were found in nearly every MAG.</w:t>
-      </w:r>
-    </w:p>
-    <w:p>
-      <w:pPr>
-        <w:jc w:val="both"/>
-        <w:rPr>
-          <w:rFonts w:cs="Times New Roman"/>
-          <w:szCs w:val="24"/>
-        </w:rPr>
-      </w:pPr>
-      <w:r>
-        <w:rPr>
-          <w:rFonts w:cs="Times New Roman"/>
-          <w:szCs w:val="24"/>
-        </w:rPr>
-        <w:t xml:space="preserve">The pattern of which pathways were encoded in which MAGs likely reflects </w:t>
-      </w:r>
-      <w:r>
-        <w:rPr>
-          <w:rFonts w:cs="Times New Roman"/>
-          <w:szCs w:val="24"/>
-        </w:rPr>
-        <w:t xml:space="preserve">water column nitrogen cycling in Trout Bog and Lake Mendota. The increased numbers of genes and operons encoding nitrogen fixation in Trout Bog is easily explained by the severe nitrogen limitation in this system, where harvesting atmospheric nitrogen would convey a significant competitive advantage. Conversely, Lake Mendota receives high levels of nitrate and ammonia, </w:t>
-      </w:r>
-      <w:r>
-        <w:rPr>
-          <w:rFonts w:cs="Times New Roman"/>
-          <w:szCs w:val="24"/>
-        </w:rPr>
-        <w:t xml:space="preserve">making nitrogen fixation more energetically expensive than it is worth. The presence of nitrogen fixation genes in the Lake Mendota Cyanobacteria may be a factor in how they form massive blooms under ideal conditions, often linked with nitrogen concentrations </w:t>
-      </w:r>
-      <w:r>
-        <w:rPr>
-          <w:rFonts w:cs="Times New Roman"/>
-          <w:szCs w:val="24"/>
           <w:highlight w:val="yellow"/>
         </w:rPr>
-        <w:t>(cite Lucas’ paper).</w:t>
-      </w:r>
-      <w:r>
-        <w:rPr>
-          <w:rFonts w:cs="Times New Roman"/>
-          <w:szCs w:val="24"/>
-        </w:rPr>
-        <w:t xml:space="preserve"> No genes suggesting nitrification were found in MAGs from either lake. As ammonia oxidation is typically used as an ATP producing reaction, perhaps assimilatory nitrogen pathways are favored in Trout Bog instead, while nitrate/nitrite concentrations in Lake Mendota may be too high to permit ammonia oxidation. Genes annotated as nitrate and nitrite reductases, both assimilatory and otherwise, were found in MAGs from both lakes, suggesting that these nitrogen compounds could be utilized as terminal electron acceptors or as sources of ammonia in both </w:t>
-      </w:r>
-      <w:commentRangeStart w:id="9"/>
-      <w:r>
-        <w:rPr>
-          <w:rFonts w:cs="Times New Roman"/>
-          <w:szCs w:val="24"/>
-        </w:rPr>
-        <w:t>ecosystems</w:t>
-      </w:r>
-      <w:commentRangeEnd w:id="9"/>
-      <w:r>
-        <w:rPr>
-          <w:rStyle w:val="CommentReference"/>
-        </w:rPr>
-        <w:commentReference w:id="9"/>
-      </w:r>
-      <w:r>
-        <w:rPr>
-          <w:rFonts w:cs="Times New Roman"/>
-          <w:szCs w:val="24"/>
-        </w:rPr>
-        <w:t>.</w:t>
-      </w:r>
-    </w:p>
-    <w:p>
-      <w:pPr>
-        <w:jc w:val="both"/>
-        <w:rPr>
-          <w:rFonts w:cs="Times New Roman"/>
-          <w:szCs w:val="24"/>
-        </w:rPr>
-      </w:pPr>
-      <w:r>
-        <w:rPr>
-          <w:rFonts w:cs="Times New Roman"/>
-          <w:szCs w:val="24"/>
-        </w:rPr>
-        <w:t xml:space="preserve">Non-proteinogenic amino acids </w:t>
-      </w:r>
-      <w:r>
-        <w:rPr>
-          <w:rFonts w:cs="Times New Roman"/>
-          <w:szCs w:val="24"/>
-        </w:rPr>
-        <w:t xml:space="preserve">and polyamines </w:t>
-      </w:r>
-      <w:r>
-        <w:rPr>
-          <w:rFonts w:cs="Times New Roman"/>
-          <w:szCs w:val="24"/>
-        </w:rPr>
-        <w:t>have been suggested as a major pool of dissolved organic nitrogen in freshwater. Pathways for biosynthesis of putrescine, spermidine, and cana</w:t>
-      </w:r>
-      <w:r>
-        <w:rPr>
-          <w:rFonts w:cs="Times New Roman"/>
-          <w:szCs w:val="24"/>
-        </w:rPr>
-        <w:t>van</w:t>
-      </w:r>
-      <w:r>
-        <w:rPr>
-          <w:rFonts w:cs="Times New Roman"/>
-          <w:szCs w:val="24"/>
-        </w:rPr>
-        <w:t>ine, as well as their corresponding transporters, were widespread in both lakes</w:t>
-      </w:r>
-      <w:r>
-        <w:rPr>
-          <w:rFonts w:cs="Times New Roman"/>
-          <w:szCs w:val="24"/>
-        </w:rPr>
-        <w:t>, supporting the importance of non-proteinogenic amino acids</w:t>
-      </w:r>
-      <w:r>
-        <w:rPr>
-          <w:rFonts w:cs="Times New Roman"/>
-          <w:szCs w:val="24"/>
-        </w:rPr>
-        <w:t xml:space="preserve"> and amino acid derivatives in</w:t>
-      </w:r>
-      <w:r>
-        <w:rPr>
-          <w:rFonts w:cs="Times New Roman"/>
-          <w:szCs w:val="24"/>
-        </w:rPr>
-        <w:t xml:space="preserve"> these systems</w:t>
-      </w:r>
-      <w:r>
-        <w:rPr>
-          <w:rFonts w:cs="Times New Roman"/>
-          <w:szCs w:val="24"/>
-        </w:rPr>
-        <w:t xml:space="preserve">. </w:t>
-      </w:r>
-      <w:r>
-        <w:rPr>
-          <w:rFonts w:cs="Times New Roman"/>
-          <w:szCs w:val="24"/>
-          <w:highlight w:val="yellow"/>
-        </w:rPr>
         <w:t>Overall….</w:t>
       </w:r>
     </w:p>
@@ -4334,15 +4299,7 @@
           <w:rFonts w:cs="Times New Roman"/>
           <w:szCs w:val="24"/>
         </w:rPr>
-        <w:t xml:space="preserve">Sulfur cycling is again relatively similar between Trout Bog and Lake Mendota in broad functions, if not the taxa responsible. Assimilatory sulfates reduction (where sulfates are incorporated into cell components) was more common than dissimilatory sulfate reduction (where sulfate is used as </w:t>
-      </w:r>
-      <w:r>
-        <w:rPr>
-          <w:rFonts w:cs="Times New Roman"/>
-          <w:szCs w:val="24"/>
-        </w:rPr>
-        <w:lastRenderedPageBreak/>
-        <w:t>a terminal electron acceptor and sulfide is expelled outside the cell) in both systems. More pathways for sulfide oxidation were found in Trout Bog than in Lake Mendota.</w:t>
+        <w:t>Sulfur cycling is again relatively similar between Trout Bog and Lake Mendota in broad functions, if not the taxa responsible. Assimilatory sulfates reduction (where sulfates are incorporated into cell components) was more common than dissimilatory sulfate reduction (where sulfate is used as a terminal electron acceptor and sulfide is expelled outside the cell) in both systems. More pathways for sulfide oxidation were found in Trout Bog than in Lake Mendota.</w:t>
       </w:r>
     </w:p>
     <w:p>
@@ -4902,6 +4859,7 @@
             </w:r>
             <w:proofErr w:type="spellStart"/>
             <w:r>
+              <w:lastRenderedPageBreak/>
               <w:t>Ignavibacteraceae</w:t>
             </w:r>
             <w:proofErr w:type="spellEnd"/>
@@ -4961,111 +4919,276 @@
         <w:t xml:space="preserve"> was recovered from Trout Bog. While this genome is only 44% complete, we can propose that uses sugar</w:t>
       </w:r>
       <w:r>
-        <w:t xml:space="preserve">s such </w:t>
-      </w:r>
-      <w:r>
+        <w:t xml:space="preserve">s such as </w:t>
+      </w:r>
+      <w:proofErr w:type="spellStart"/>
+      <w:r>
+        <w:t>maltooligosaccharides</w:t>
+      </w:r>
+      <w:proofErr w:type="spellEnd"/>
+      <w:r>
+        <w:t xml:space="preserve">, maltose, and arabinogalactan as a carbon source. This population of </w:t>
+      </w:r>
+      <w:proofErr w:type="spellStart"/>
+      <w:r>
+        <w:t>Elusimicrobiales</w:t>
+      </w:r>
+      <w:proofErr w:type="spellEnd"/>
+      <w:r>
+        <w:t xml:space="preserve"> reduces sulfate via the assimilatory pathway. It also contains one nitrogenase subunit, suggesting that it may be capable of fixing </w:t>
+      </w:r>
+      <w:commentRangeStart w:id="11"/>
+      <w:r>
+        <w:t>nitrogen</w:t>
+      </w:r>
+      <w:commentRangeEnd w:id="11"/>
+      <w:r>
+        <w:rPr>
+          <w:rStyle w:val="CommentReference"/>
+        </w:rPr>
+        <w:commentReference w:id="11"/>
+      </w:r>
+      <w:r>
+        <w:t>.</w:t>
+      </w:r>
+    </w:p>
+    <w:p/>
+    <w:p>
+      <w:pPr>
+        <w:jc w:val="both"/>
+        <w:rPr>
+          <w:rFonts w:cs="Times New Roman"/>
+          <w:szCs w:val="24"/>
+        </w:rPr>
+      </w:pPr>
+      <w:r>
+        <w:rPr>
+          <w:rFonts w:cs="Times New Roman"/>
+          <w:szCs w:val="24"/>
+        </w:rPr>
+        <w:t xml:space="preserve">Thirteen MAGs classified as Planctomycetes were recovered from Lake Mendota. A significant number of metagenomics reads in Lake Mendota were also classified as Planctomycetes, suggesting that this is an abundant group. While some Planctomycetes isolates have been </w:t>
+      </w:r>
+      <w:r>
+        <w:rPr>
+          <w:rFonts w:cs="Times New Roman"/>
+          <w:szCs w:val="24"/>
+        </w:rPr>
+        <w:t xml:space="preserve">known </w:t>
+      </w:r>
+      <w:r>
+        <w:rPr>
+          <w:rFonts w:cs="Times New Roman"/>
+          <w:szCs w:val="24"/>
+        </w:rPr>
+        <w:t xml:space="preserve">to perform anammox or degrade one-carbon compounds, no genes encoding the enzymes necessary for this pathway were </w:t>
+      </w:r>
+      <w:r>
+        <w:rPr>
+          <w:rFonts w:cs="Times New Roman"/>
+          <w:szCs w:val="24"/>
+        </w:rPr>
+        <w:t>found in the Lake Mendota MAGs. T</w:t>
+      </w:r>
+      <w:r>
+        <w:rPr>
+          <w:rFonts w:cs="Times New Roman"/>
+          <w:szCs w:val="24"/>
+        </w:rPr>
+        <w:t xml:space="preserve">he gene content of a </w:t>
+      </w:r>
+      <w:proofErr w:type="spellStart"/>
+      <w:r>
+        <w:rPr>
+          <w:rFonts w:cs="Times New Roman"/>
+          <w:szCs w:val="24"/>
+        </w:rPr>
+        <w:t>Planctomyces</w:t>
+      </w:r>
+      <w:proofErr w:type="spellEnd"/>
+      <w:r>
+        <w:rPr>
+          <w:rFonts w:cs="Times New Roman"/>
+          <w:szCs w:val="24"/>
+        </w:rPr>
+        <w:t xml:space="preserve"> MAG from Trout Bog, howe</w:t>
+      </w:r>
+      <w:r>
+        <w:rPr>
+          <w:rFonts w:cs="Times New Roman"/>
+          <w:szCs w:val="24"/>
+        </w:rPr>
+        <w:t xml:space="preserve">ver, suggested methylotrophy. The </w:t>
+      </w:r>
+      <w:proofErr w:type="spellStart"/>
+      <w:r>
+        <w:rPr>
+          <w:rFonts w:cs="Times New Roman"/>
+          <w:szCs w:val="24"/>
+        </w:rPr>
+        <w:t>Plantcomycetes</w:t>
+      </w:r>
+      <w:proofErr w:type="spellEnd"/>
+      <w:r>
+        <w:rPr>
+          <w:rFonts w:cs="Times New Roman"/>
+          <w:szCs w:val="24"/>
+        </w:rPr>
+        <w:t xml:space="preserve"> MAGs contained genes encoding glucoside hydrolases and sulfatase enzymes. These pathways could be used to break down complex polysaccharides, such as those produced by Cyanobacteria or eukaryotic algae. This suggests a new potential role for </w:t>
+      </w:r>
+      <w:proofErr w:type="spellStart"/>
+      <w:r>
+        <w:rPr>
+          <w:rFonts w:cs="Times New Roman"/>
+          <w:szCs w:val="24"/>
+        </w:rPr>
+        <w:t>Planctomyces</w:t>
+      </w:r>
+      <w:proofErr w:type="spellEnd"/>
+      <w:r>
+        <w:rPr>
+          <w:rFonts w:cs="Times New Roman"/>
+          <w:szCs w:val="24"/>
+        </w:rPr>
+        <w:t xml:space="preserve"> in freshwater as a specialist</w:t>
+      </w:r>
+      <w:r>
+        <w:rPr>
+          <w:rFonts w:cs="Times New Roman"/>
+          <w:szCs w:val="24"/>
+        </w:rPr>
+        <w:t xml:space="preserve"> in polysaccharide </w:t>
+      </w:r>
+      <w:commentRangeStart w:id="12"/>
+      <w:r>
+        <w:rPr>
+          <w:rFonts w:cs="Times New Roman"/>
+          <w:szCs w:val="24"/>
+        </w:rPr>
+        <w:t>degradation</w:t>
+      </w:r>
+      <w:commentRangeEnd w:id="12"/>
+      <w:r>
+        <w:rPr>
+          <w:rStyle w:val="CommentReference"/>
+        </w:rPr>
+        <w:commentReference w:id="12"/>
+      </w:r>
+      <w:r>
+        <w:rPr>
+          <w:rFonts w:cs="Times New Roman"/>
+          <w:szCs w:val="24"/>
+        </w:rPr>
+        <w:t>.</w:t>
+      </w:r>
+    </w:p>
+    <w:p>
+      <w:pPr>
+        <w:jc w:val="both"/>
+        <w:rPr>
+          <w:noProof/>
+        </w:rPr>
+      </w:pPr>
+    </w:p>
+    <w:p>
+      <w:pPr>
+        <w:jc w:val="both"/>
+        <w:rPr>
+          <w:noProof/>
+        </w:rPr>
+      </w:pPr>
+    </w:p>
+    <w:p>
+      <w:pPr>
+        <w:jc w:val="both"/>
+        <w:rPr>
+          <w:rFonts w:cs="Times New Roman"/>
+          <w:szCs w:val="24"/>
+        </w:rPr>
+      </w:pPr>
+    </w:p>
+    <w:p>
+      <w:pPr>
+        <w:jc w:val="both"/>
+        <w:rPr>
+          <w:rFonts w:cs="Times New Roman"/>
+          <w:szCs w:val="24"/>
+        </w:rPr>
+      </w:pPr>
+    </w:p>
+    <w:p>
+      <w:pPr>
+        <w:jc w:val="both"/>
+        <w:rPr>
+          <w:rFonts w:cs="Times New Roman"/>
+          <w:szCs w:val="24"/>
+        </w:rPr>
+      </w:pPr>
+    </w:p>
+    <w:p>
+      <w:pPr>
+        <w:jc w:val="both"/>
+        <w:rPr>
+          <w:rFonts w:cs="Times New Roman"/>
+          <w:szCs w:val="24"/>
+        </w:rPr>
+      </w:pPr>
+    </w:p>
+    <w:p>
+      <w:pPr>
+        <w:jc w:val="both"/>
+        <w:rPr>
+          <w:rFonts w:cs="Times New Roman"/>
+          <w:szCs w:val="24"/>
+        </w:rPr>
+      </w:pPr>
+    </w:p>
+    <w:p>
+      <w:pPr>
+        <w:jc w:val="both"/>
+        <w:rPr>
+          <w:rFonts w:cs="Times New Roman"/>
+          <w:szCs w:val="24"/>
+        </w:rPr>
+      </w:pPr>
+    </w:p>
+    <w:p>
+      <w:pPr>
+        <w:jc w:val="both"/>
+        <w:rPr>
+          <w:rFonts w:cs="Times New Roman"/>
+          <w:szCs w:val="24"/>
+        </w:rPr>
+      </w:pPr>
+    </w:p>
+    <w:p>
+      <w:pPr>
+        <w:jc w:val="both"/>
+        <w:rPr>
+          <w:rFonts w:cs="Times New Roman"/>
+          <w:szCs w:val="24"/>
+        </w:rPr>
+      </w:pPr>
+    </w:p>
+    <w:p>
+      <w:pPr>
+        <w:jc w:val="both"/>
+        <w:rPr>
+          <w:rFonts w:cs="Times New Roman"/>
+          <w:szCs w:val="24"/>
+        </w:rPr>
+      </w:pPr>
+      <w:r>
+        <w:rPr>
+          <w:rFonts w:cs="Times New Roman"/>
+          <w:noProof/>
+          <w:szCs w:val="24"/>
+        </w:rPr>
         <w:lastRenderedPageBreak/>
-        <w:t xml:space="preserve">as </w:t>
-      </w:r>
-      <w:proofErr w:type="spellStart"/>
-      <w:r>
-        <w:t>maltooligosaccharides</w:t>
-      </w:r>
-      <w:proofErr w:type="spellEnd"/>
-      <w:r>
-        <w:t xml:space="preserve">, maltose, and arabinogalactan as a carbon source. This population of </w:t>
-      </w:r>
-      <w:proofErr w:type="spellStart"/>
-      <w:r>
-        <w:t>Elusimicrobiales</w:t>
-      </w:r>
-      <w:proofErr w:type="spellEnd"/>
-      <w:r>
-        <w:t xml:space="preserve"> reduces sulfate via the assimilatory pathway. It also contains one nitrogenase subunit, suggesting that it may be capable of fixing </w:t>
-      </w:r>
-      <w:commentRangeStart w:id="11"/>
-      <w:r>
-        <w:t>nitrogen</w:t>
-      </w:r>
-      <w:commentRangeEnd w:id="11"/>
-      <w:r>
-        <w:rPr>
-          <w:rStyle w:val="CommentReference"/>
-        </w:rPr>
-        <w:commentReference w:id="11"/>
-      </w:r>
-      <w:r>
-        <w:t>.</w:t>
-      </w:r>
-    </w:p>
-    <w:p>
-      <w:r>
-        <w:t xml:space="preserve"> </w:t>
-      </w:r>
-    </w:p>
-    <w:p/>
-    <w:p>
-      <w:pPr>
-        <w:jc w:val="both"/>
-        <w:rPr>
-          <w:rFonts w:cs="Times New Roman"/>
-          <w:szCs w:val="24"/>
-        </w:rPr>
-      </w:pPr>
-    </w:p>
-    <w:p>
-      <w:pPr>
-        <w:jc w:val="both"/>
-        <w:rPr>
-          <w:rFonts w:cs="Times New Roman"/>
-          <w:szCs w:val="24"/>
-        </w:rPr>
-      </w:pPr>
-    </w:p>
-    <w:p>
-      <w:pPr>
-        <w:jc w:val="both"/>
-        <w:rPr>
-          <w:rFonts w:cs="Times New Roman"/>
-          <w:szCs w:val="24"/>
-        </w:rPr>
-      </w:pPr>
-    </w:p>
-    <w:p>
-      <w:pPr>
-        <w:jc w:val="both"/>
-        <w:rPr>
-          <w:rFonts w:cs="Times New Roman"/>
-          <w:szCs w:val="24"/>
-        </w:rPr>
-      </w:pPr>
-      <w:r>
-        <w:rPr>
-          <w:rFonts w:cs="Times New Roman"/>
-          <w:noProof/>
-          <w:szCs w:val="24"/>
-        </w:rPr>
         <w:drawing>
-          <wp:anchor distT="0" distB="0" distL="114300" distR="114300" simplePos="0" relativeHeight="251662336" behindDoc="1" locked="0" layoutInCell="1" allowOverlap="1" wp14:anchorId="177D9D6A" wp14:editId="490C9BF3">
-            <wp:simplePos x="0" y="0"/>
-            <wp:positionH relativeFrom="column">
-              <wp:posOffset>428625</wp:posOffset>
-            </wp:positionH>
-            <wp:positionV relativeFrom="paragraph">
-              <wp:posOffset>0</wp:posOffset>
-            </wp:positionV>
-            <wp:extent cx="4955638" cy="3791398"/>
-            <wp:effectExtent l="0" t="0" r="0" b="0"/>
-            <wp:wrapTight wrapText="bothSides">
-              <wp:wrapPolygon edited="0">
-                <wp:start x="0" y="0"/>
-                <wp:lineTo x="0" y="21491"/>
-                <wp:lineTo x="21506" y="21491"/>
-                <wp:lineTo x="21506" y="0"/>
-                <wp:lineTo x="0" y="0"/>
-              </wp:wrapPolygon>
-            </wp:wrapTight>
-            <wp:docPr id="5" name="Picture 5"/>
+          <wp:inline distT="0" distB="0" distL="0" distR="0" wp14:anchorId="21930201" wp14:editId="60339614">
+            <wp:extent cx="5175076" cy="5510328"/>
+            <wp:effectExtent l="0" t="0" r="6985" b="0"/>
+            <wp:docPr id="9" name="Picture 9" descr="A picture containing text, map&#10;&#10;Description generated with very high confidence"/>
             <wp:cNvGraphicFramePr>
               <a:graphicFrameLocks xmlns:a="http://schemas.openxmlformats.org/drawingml/2006/main" noChangeAspect="1"/>
             </wp:cNvGraphicFramePr>
@@ -5073,7 +5196,7 @@
               <a:graphicData uri="http://schemas.openxmlformats.org/drawingml/2006/picture">
                 <pic:pic xmlns:pic="http://schemas.openxmlformats.org/drawingml/2006/picture">
                   <pic:nvPicPr>
-                    <pic:cNvPr id="5" name="elusimicrobiales.png"/>
+                    <pic:cNvPr id="9" name="planctos_Oct2017.png"/>
                     <pic:cNvPicPr/>
                   </pic:nvPicPr>
                   <pic:blipFill>
@@ -5091,7 +5214,7 @@
                   <pic:spPr>
                     <a:xfrm>
                       <a:off x="0" y="0"/>
-                      <a:ext cx="4955638" cy="3791398"/>
+                      <a:ext cx="5175076" cy="5510328"/>
                     </a:xfrm>
                     <a:prstGeom prst="rect">
                       <a:avLst/>
@@ -5100,7 +5223,7 @@
                 </pic:pic>
               </a:graphicData>
             </a:graphic>
-          </wp:anchor>
+          </wp:inline>
         </w:drawing>
       </w:r>
     </w:p>
@@ -5112,465 +5235,6 @@
           <w:szCs w:val="24"/>
         </w:rPr>
       </w:pPr>
-    </w:p>
-    <w:p>
-      <w:pPr>
-        <w:jc w:val="both"/>
-        <w:rPr>
-          <w:rFonts w:cs="Times New Roman"/>
-          <w:szCs w:val="24"/>
-        </w:rPr>
-      </w:pPr>
-    </w:p>
-    <w:p>
-      <w:pPr>
-        <w:jc w:val="both"/>
-        <w:rPr>
-          <w:rFonts w:cs="Times New Roman"/>
-          <w:szCs w:val="24"/>
-        </w:rPr>
-      </w:pPr>
-    </w:p>
-    <w:p>
-      <w:pPr>
-        <w:jc w:val="both"/>
-        <w:rPr>
-          <w:rFonts w:cs="Times New Roman"/>
-          <w:szCs w:val="24"/>
-        </w:rPr>
-      </w:pPr>
-    </w:p>
-    <w:p>
-      <w:pPr>
-        <w:jc w:val="both"/>
-        <w:rPr>
-          <w:rFonts w:cs="Times New Roman"/>
-          <w:szCs w:val="24"/>
-        </w:rPr>
-      </w:pPr>
-    </w:p>
-    <w:p>
-      <w:pPr>
-        <w:jc w:val="both"/>
-        <w:rPr>
-          <w:rFonts w:cs="Times New Roman"/>
-          <w:szCs w:val="24"/>
-        </w:rPr>
-      </w:pPr>
-    </w:p>
-    <w:p>
-      <w:pPr>
-        <w:jc w:val="both"/>
-        <w:rPr>
-          <w:rFonts w:cs="Times New Roman"/>
-          <w:szCs w:val="24"/>
-        </w:rPr>
-      </w:pPr>
-    </w:p>
-    <w:p>
-      <w:pPr>
-        <w:jc w:val="both"/>
-        <w:rPr>
-          <w:rFonts w:cs="Times New Roman"/>
-          <w:szCs w:val="24"/>
-        </w:rPr>
-      </w:pPr>
-    </w:p>
-    <w:p>
-      <w:pPr>
-        <w:jc w:val="both"/>
-        <w:rPr>
-          <w:rFonts w:cs="Times New Roman"/>
-          <w:szCs w:val="24"/>
-        </w:rPr>
-      </w:pPr>
-    </w:p>
-    <w:p>
-      <w:pPr>
-        <w:jc w:val="both"/>
-        <w:rPr>
-          <w:rFonts w:cs="Times New Roman"/>
-          <w:szCs w:val="24"/>
-        </w:rPr>
-      </w:pPr>
-    </w:p>
-    <w:p>
-      <w:pPr>
-        <w:jc w:val="both"/>
-        <w:rPr>
-          <w:rFonts w:cs="Times New Roman"/>
-          <w:szCs w:val="24"/>
-        </w:rPr>
-      </w:pPr>
-    </w:p>
-    <w:p>
-      <w:pPr>
-        <w:jc w:val="both"/>
-        <w:rPr>
-          <w:rFonts w:cs="Times New Roman"/>
-          <w:szCs w:val="24"/>
-        </w:rPr>
-      </w:pPr>
-    </w:p>
-    <w:p>
-      <w:pPr>
-        <w:jc w:val="both"/>
-        <w:rPr>
-          <w:rFonts w:cs="Times New Roman"/>
-          <w:szCs w:val="24"/>
-        </w:rPr>
-      </w:pPr>
-    </w:p>
-    <w:p>
-      <w:pPr>
-        <w:jc w:val="both"/>
-        <w:rPr>
-          <w:rFonts w:cs="Times New Roman"/>
-          <w:szCs w:val="24"/>
-        </w:rPr>
-      </w:pPr>
-      <w:r>
-        <w:rPr>
-          <w:rFonts w:cs="Times New Roman"/>
-          <w:b/>
-          <w:szCs w:val="24"/>
-        </w:rPr>
-        <w:t>Figure 5</w:t>
-      </w:r>
-      <w:r>
-        <w:rPr>
-          <w:rFonts w:cs="Times New Roman"/>
-          <w:b/>
-          <w:szCs w:val="24"/>
-        </w:rPr>
-        <w:t xml:space="preserve">. Metabolism of </w:t>
-      </w:r>
-      <w:proofErr w:type="spellStart"/>
-      <w:r>
-        <w:rPr>
-          <w:rFonts w:cs="Times New Roman"/>
-          <w:b/>
-          <w:szCs w:val="24"/>
-        </w:rPr>
-        <w:t>Elusimicrobiales</w:t>
-      </w:r>
-      <w:proofErr w:type="spellEnd"/>
-      <w:r>
-        <w:rPr>
-          <w:rFonts w:cs="Times New Roman"/>
-          <w:b/>
-          <w:szCs w:val="24"/>
-        </w:rPr>
-        <w:t>.</w:t>
-      </w:r>
-      <w:r>
-        <w:rPr>
-          <w:rFonts w:cs="Times New Roman"/>
-          <w:b/>
-          <w:i/>
-          <w:szCs w:val="24"/>
-        </w:rPr>
-        <w:t xml:space="preserve"> </w:t>
-      </w:r>
-      <w:r>
-        <w:rPr>
-          <w:rFonts w:cs="Times New Roman"/>
-          <w:szCs w:val="24"/>
-        </w:rPr>
-        <w:t xml:space="preserve">Members of </w:t>
-      </w:r>
-      <w:proofErr w:type="spellStart"/>
-      <w:r>
-        <w:rPr>
-          <w:rFonts w:cs="Times New Roman"/>
-          <w:szCs w:val="24"/>
-        </w:rPr>
-        <w:t>Elusimicrobiales</w:t>
-      </w:r>
-      <w:proofErr w:type="spellEnd"/>
-      <w:r>
-        <w:rPr>
-          <w:rFonts w:cs="Times New Roman"/>
-          <w:szCs w:val="24"/>
-        </w:rPr>
-        <w:t xml:space="preserve"> are likely ultra-small bacteria with limited metabolisms. We assembled one genome from this group and found that it likely degrades sugars such as mannose, arabinogalactan, or </w:t>
-      </w:r>
-      <w:proofErr w:type="spellStart"/>
-      <w:r>
-        <w:rPr>
-          <w:rFonts w:cs="Times New Roman"/>
-          <w:szCs w:val="24"/>
-        </w:rPr>
-        <w:t>maltooligosaccharide</w:t>
-      </w:r>
-      <w:proofErr w:type="spellEnd"/>
-      <w:r>
-        <w:rPr>
-          <w:rFonts w:cs="Times New Roman"/>
-          <w:szCs w:val="24"/>
-        </w:rPr>
-        <w:t xml:space="preserve">. It reduces sulfate via the assimilatory pathway, and contains a single subunit of nitrogenase, suggesting that it can fix nitrogen. Several genes relating to chemotaxis were identified, but it is not clear what molecule would be </w:t>
-      </w:r>
-      <w:commentRangeStart w:id="12"/>
-      <w:r>
-        <w:rPr>
-          <w:rFonts w:cs="Times New Roman"/>
-          <w:szCs w:val="24"/>
-        </w:rPr>
-        <w:t>detected</w:t>
-      </w:r>
-      <w:commentRangeEnd w:id="12"/>
-      <w:r>
-        <w:rPr>
-          <w:rStyle w:val="CommentReference"/>
-        </w:rPr>
-        <w:commentReference w:id="12"/>
-      </w:r>
-      <w:r>
-        <w:rPr>
-          <w:rFonts w:cs="Times New Roman"/>
-          <w:szCs w:val="24"/>
-        </w:rPr>
-        <w:t>.</w:t>
-      </w:r>
-    </w:p>
-    <w:p>
-      <w:pPr>
-        <w:jc w:val="both"/>
-        <w:rPr>
-          <w:rFonts w:cs="Times New Roman"/>
-          <w:szCs w:val="24"/>
-        </w:rPr>
-      </w:pPr>
-    </w:p>
-    <w:p>
-      <w:pPr>
-        <w:jc w:val="both"/>
-        <w:rPr>
-          <w:rFonts w:cs="Times New Roman"/>
-          <w:szCs w:val="24"/>
-        </w:rPr>
-      </w:pPr>
-      <w:r>
-        <w:rPr>
-          <w:rFonts w:cs="Times New Roman"/>
-          <w:szCs w:val="24"/>
-        </w:rPr>
-        <w:t xml:space="preserve">Thirteen MAGs classified as Planctomycetes were recovered from Lake Mendota. A significant number of metagenomics reads in Lake Mendota were also classified as Planctomycetes, </w:t>
-      </w:r>
-      <w:r>
-        <w:rPr>
-          <w:rFonts w:cs="Times New Roman"/>
-          <w:szCs w:val="24"/>
-        </w:rPr>
-        <w:lastRenderedPageBreak/>
-        <w:t xml:space="preserve">suggesting that this is an abundant group. While some Planctomycetes isolates have been </w:t>
-      </w:r>
-      <w:r>
-        <w:rPr>
-          <w:rFonts w:cs="Times New Roman"/>
-          <w:szCs w:val="24"/>
-        </w:rPr>
-        <w:t xml:space="preserve">known </w:t>
-      </w:r>
-      <w:r>
-        <w:rPr>
-          <w:rFonts w:cs="Times New Roman"/>
-          <w:szCs w:val="24"/>
-        </w:rPr>
-        <w:t xml:space="preserve">to perform anammox or degrade one-carbon compounds, no genes encoding the enzymes necessary for this pathway were </w:t>
-      </w:r>
-      <w:r>
-        <w:rPr>
-          <w:rFonts w:cs="Times New Roman"/>
-          <w:szCs w:val="24"/>
-        </w:rPr>
-        <w:t>found in the Lake Mendota MAGs. T</w:t>
-      </w:r>
-      <w:r>
-        <w:rPr>
-          <w:rFonts w:cs="Times New Roman"/>
-          <w:szCs w:val="24"/>
-        </w:rPr>
-        <w:t xml:space="preserve">he gene content of a </w:t>
-      </w:r>
-      <w:proofErr w:type="spellStart"/>
-      <w:r>
-        <w:rPr>
-          <w:rFonts w:cs="Times New Roman"/>
-          <w:szCs w:val="24"/>
-        </w:rPr>
-        <w:t>Planctomyces</w:t>
-      </w:r>
-      <w:proofErr w:type="spellEnd"/>
-      <w:r>
-        <w:rPr>
-          <w:rFonts w:cs="Times New Roman"/>
-          <w:szCs w:val="24"/>
-        </w:rPr>
-        <w:t xml:space="preserve"> MAG from Trout Bog, howe</w:t>
-      </w:r>
-      <w:r>
-        <w:rPr>
-          <w:rFonts w:cs="Times New Roman"/>
-          <w:szCs w:val="24"/>
-        </w:rPr>
-        <w:t xml:space="preserve">ver, suggested methylotrophy. The </w:t>
-      </w:r>
-      <w:proofErr w:type="spellStart"/>
-      <w:r>
-        <w:rPr>
-          <w:rFonts w:cs="Times New Roman"/>
-          <w:szCs w:val="24"/>
-        </w:rPr>
-        <w:t>Plantcomycetes</w:t>
-      </w:r>
-      <w:proofErr w:type="spellEnd"/>
-      <w:r>
-        <w:rPr>
-          <w:rFonts w:cs="Times New Roman"/>
-          <w:szCs w:val="24"/>
-        </w:rPr>
-        <w:t xml:space="preserve"> MAGs contained genes encoding glucoside hydrolases and sulfatase enzymes. These pathways could be used to break down complex polysaccharides, such as those produced by Cyanobacteria or eukaryotic algae. This suggests a new potential role for </w:t>
-      </w:r>
-      <w:proofErr w:type="spellStart"/>
-      <w:r>
-        <w:rPr>
-          <w:rFonts w:cs="Times New Roman"/>
-          <w:szCs w:val="24"/>
-        </w:rPr>
-        <w:t>Planctomyces</w:t>
-      </w:r>
-      <w:proofErr w:type="spellEnd"/>
-      <w:r>
-        <w:rPr>
-          <w:rFonts w:cs="Times New Roman"/>
-          <w:szCs w:val="24"/>
-        </w:rPr>
-        <w:t xml:space="preserve"> in freshwater as a specialist</w:t>
-      </w:r>
-      <w:r>
-        <w:rPr>
-          <w:rFonts w:cs="Times New Roman"/>
-          <w:szCs w:val="24"/>
-        </w:rPr>
-        <w:t xml:space="preserve"> in polysaccharide </w:t>
-      </w:r>
-      <w:commentRangeStart w:id="13"/>
-      <w:r>
-        <w:rPr>
-          <w:rFonts w:cs="Times New Roman"/>
-          <w:szCs w:val="24"/>
-        </w:rPr>
-        <w:t>degradation</w:t>
-      </w:r>
-      <w:commentRangeEnd w:id="13"/>
-      <w:r>
-        <w:rPr>
-          <w:rStyle w:val="CommentReference"/>
-        </w:rPr>
-        <w:commentReference w:id="13"/>
-      </w:r>
-      <w:r>
-        <w:rPr>
-          <w:rFonts w:cs="Times New Roman"/>
-          <w:szCs w:val="24"/>
-        </w:rPr>
-        <w:t>.</w:t>
-      </w:r>
-    </w:p>
-    <w:p>
-      <w:pPr>
-        <w:jc w:val="both"/>
-        <w:rPr>
-          <w:noProof/>
-        </w:rPr>
-      </w:pPr>
-    </w:p>
-    <w:p>
-      <w:pPr>
-        <w:jc w:val="both"/>
-        <w:rPr>
-          <w:noProof/>
-        </w:rPr>
-      </w:pPr>
-    </w:p>
-    <w:p>
-      <w:pPr>
-        <w:jc w:val="both"/>
-        <w:rPr>
-          <w:rFonts w:cs="Times New Roman"/>
-          <w:szCs w:val="24"/>
-        </w:rPr>
-      </w:pPr>
-      <w:r>
-        <w:rPr>
-          <w:noProof/>
-        </w:rPr>
-        <w:drawing>
-          <wp:anchor distT="0" distB="0" distL="114300" distR="114300" simplePos="0" relativeHeight="251664384" behindDoc="1" locked="0" layoutInCell="1" allowOverlap="1" wp14:anchorId="03C79076" wp14:editId="19FDAC20">
-            <wp:simplePos x="0" y="0"/>
-            <wp:positionH relativeFrom="page">
-              <wp:posOffset>1571625</wp:posOffset>
-            </wp:positionH>
-            <wp:positionV relativeFrom="paragraph">
-              <wp:posOffset>111760</wp:posOffset>
-            </wp:positionV>
-            <wp:extent cx="5248275" cy="3881755"/>
-            <wp:effectExtent l="0" t="0" r="9525" b="4445"/>
-            <wp:wrapTight wrapText="bothSides">
-              <wp:wrapPolygon edited="0">
-                <wp:start x="0" y="0"/>
-                <wp:lineTo x="0" y="21519"/>
-                <wp:lineTo x="21561" y="21519"/>
-                <wp:lineTo x="21561" y="0"/>
-                <wp:lineTo x="0" y="0"/>
-              </wp:wrapPolygon>
-            </wp:wrapTight>
-            <wp:docPr id="1" name="Picture 1"/>
-            <wp:cNvGraphicFramePr>
-              <a:graphicFrameLocks xmlns:a="http://schemas.openxmlformats.org/drawingml/2006/main" noChangeAspect="1"/>
-            </wp:cNvGraphicFramePr>
-            <a:graphic xmlns:a="http://schemas.openxmlformats.org/drawingml/2006/main">
-              <a:graphicData uri="http://schemas.openxmlformats.org/drawingml/2006/picture">
-                <pic:pic xmlns:pic="http://schemas.openxmlformats.org/drawingml/2006/picture">
-                  <pic:nvPicPr>
-                    <pic:cNvPr id="1" name=""/>
-                    <pic:cNvPicPr/>
-                  </pic:nvPicPr>
-                  <pic:blipFill>
-                    <a:blip r:embed="rId12">
-                      <a:extLst>
-                        <a:ext uri="{28A0092B-C50C-407E-A947-70E740481C1C}">
-                          <a14:useLocalDpi xmlns:a14="http://schemas.microsoft.com/office/drawing/2010/main" val="0"/>
-                        </a:ext>
-                      </a:extLst>
-                    </a:blip>
-                    <a:stretch>
-                      <a:fillRect/>
-                    </a:stretch>
-                  </pic:blipFill>
-                  <pic:spPr>
-                    <a:xfrm>
-                      <a:off x="0" y="0"/>
-                      <a:ext cx="5248275" cy="3881755"/>
-                    </a:xfrm>
-                    <a:prstGeom prst="rect">
-                      <a:avLst/>
-                    </a:prstGeom>
-                  </pic:spPr>
-                </pic:pic>
-              </a:graphicData>
-            </a:graphic>
-            <wp14:sizeRelH relativeFrom="margin">
-              <wp14:pctWidth>0</wp14:pctWidth>
-            </wp14:sizeRelH>
-            <wp14:sizeRelV relativeFrom="margin">
-              <wp14:pctHeight>0</wp14:pctHeight>
-            </wp14:sizeRelV>
-          </wp:anchor>
-        </w:drawing>
-      </w:r>
     </w:p>
     <w:p>
       <w:pPr>
@@ -5710,15 +5374,73 @@
           <w:b/>
           <w:noProof/>
         </w:rPr>
-        <w:t xml:space="preserve">Figure </w:t>
+        <w:t xml:space="preserve">Figure 6B. Proposed functions of Planctomycetes in freshwater. </w:t>
+      </w:r>
+      <w:r>
+        <w:rPr>
+          <w:noProof/>
+        </w:rPr>
+        <w:t>Observation of genes annotated as glycoside hydrolases and sulfatases suggest a role for Planctomycetes a</w:t>
+      </w:r>
+      <w:r>
+        <w:rPr>
+          <w:noProof/>
+        </w:rPr>
+        <w:t xml:space="preserve">s polysaccharide </w:t>
+      </w:r>
+      <w:commentRangeStart w:id="13"/>
+      <w:r>
+        <w:rPr>
+          <w:noProof/>
+        </w:rPr>
+        <w:t>degraders</w:t>
+      </w:r>
+      <w:commentRangeEnd w:id="13"/>
+      <w:r>
+        <w:rPr>
+          <w:rStyle w:val="CommentReference"/>
+        </w:rPr>
+        <w:commentReference w:id="13"/>
+      </w:r>
+      <w:r>
+        <w:rPr>
+          <w:noProof/>
+        </w:rPr>
+        <w:t xml:space="preserve">. </w:t>
+      </w:r>
+    </w:p>
+    <w:p>
+      <w:pPr>
+        <w:jc w:val="both"/>
+        <w:rPr>
+          <w:rFonts w:cs="Times New Roman"/>
+          <w:szCs w:val="24"/>
+        </w:rPr>
+      </w:pPr>
+    </w:p>
+    <w:p>
+      <w:pPr>
+        <w:jc w:val="both"/>
+        <w:rPr>
+          <w:rFonts w:cs="Times New Roman"/>
+          <w:szCs w:val="24"/>
+        </w:rPr>
+      </w:pPr>
+      <w:r>
+        <w:rPr>
+          <w:rFonts w:cs="Times New Roman"/>
+          <w:szCs w:val="24"/>
+        </w:rPr>
+        <w:t>Methods (</w:t>
       </w:r>
       <w:commentRangeStart w:id="14"/>
-      <w:r>
-        <w:rPr>
-          <w:b/>
-          <w:noProof/>
-        </w:rPr>
-        <w:t>6A</w:t>
+      <w:commentRangeStart w:id="15"/>
+      <w:r>
+        <w:rPr>
+          <w:rFonts w:cs="Times New Roman"/>
+          <w:szCs w:val="24"/>
+        </w:rPr>
+        <w:t>last</w:t>
       </w:r>
       <w:commentRangeEnd w:id="14"/>
       <w:r>
@@ -5727,338 +5449,12 @@
         </w:rPr>
         <w:commentReference w:id="14"/>
       </w:r>
-      <w:r>
-        <w:rPr>
-          <w:b/>
-          <w:noProof/>
-        </w:rPr>
-        <w:t xml:space="preserve">. </w:t>
-      </w:r>
-    </w:p>
-    <w:p>
-      <w:pPr>
-        <w:jc w:val="both"/>
-        <w:rPr>
-          <w:rFonts w:cs="Times New Roman"/>
-          <w:szCs w:val="24"/>
-        </w:rPr>
-      </w:pPr>
-    </w:p>
-    <w:p>
-      <w:pPr>
-        <w:jc w:val="both"/>
-        <w:rPr>
-          <w:rFonts w:cs="Times New Roman"/>
-          <w:szCs w:val="24"/>
-        </w:rPr>
-      </w:pPr>
-    </w:p>
-    <w:p>
-      <w:pPr>
-        <w:jc w:val="both"/>
-        <w:rPr>
-          <w:rFonts w:cs="Times New Roman"/>
-          <w:szCs w:val="24"/>
-        </w:rPr>
-      </w:pPr>
-    </w:p>
-    <w:p>
-      <w:pPr>
-        <w:jc w:val="both"/>
-        <w:rPr>
-          <w:rFonts w:cs="Times New Roman"/>
-          <w:szCs w:val="24"/>
-        </w:rPr>
-      </w:pPr>
-    </w:p>
-    <w:p>
-      <w:pPr>
-        <w:jc w:val="both"/>
-        <w:rPr>
-          <w:rFonts w:cs="Times New Roman"/>
-          <w:szCs w:val="24"/>
-        </w:rPr>
-      </w:pPr>
-    </w:p>
-    <w:p>
-      <w:pPr>
-        <w:jc w:val="both"/>
-        <w:rPr>
-          <w:rFonts w:cs="Times New Roman"/>
-          <w:szCs w:val="24"/>
-        </w:rPr>
-      </w:pPr>
-      <w:r>
-        <w:rPr>
-          <w:noProof/>
-        </w:rPr>
-        <w:lastRenderedPageBreak/>
-        <w:drawing>
-          <wp:anchor distT="0" distB="0" distL="114300" distR="114300" simplePos="0" relativeHeight="251665408" behindDoc="1" locked="0" layoutInCell="1" allowOverlap="1" wp14:anchorId="33C11660" wp14:editId="1184370C">
-            <wp:simplePos x="0" y="0"/>
-            <wp:positionH relativeFrom="margin">
-              <wp:align>center</wp:align>
-            </wp:positionH>
-            <wp:positionV relativeFrom="paragraph">
-              <wp:posOffset>0</wp:posOffset>
-            </wp:positionV>
-            <wp:extent cx="4627880" cy="3553460"/>
-            <wp:effectExtent l="0" t="0" r="1270" b="8890"/>
-            <wp:wrapTight wrapText="bothSides">
-              <wp:wrapPolygon edited="0">
-                <wp:start x="0" y="0"/>
-                <wp:lineTo x="0" y="21538"/>
-                <wp:lineTo x="21517" y="21538"/>
-                <wp:lineTo x="21517" y="0"/>
-                <wp:lineTo x="0" y="0"/>
-              </wp:wrapPolygon>
-            </wp:wrapTight>
-            <wp:docPr id="3" name="Picture 3"/>
-            <wp:cNvGraphicFramePr>
-              <a:graphicFrameLocks xmlns:a="http://schemas.openxmlformats.org/drawingml/2006/main" noChangeAspect="1"/>
-            </wp:cNvGraphicFramePr>
-            <a:graphic xmlns:a="http://schemas.openxmlformats.org/drawingml/2006/main">
-              <a:graphicData uri="http://schemas.openxmlformats.org/drawingml/2006/picture">
-                <pic:pic xmlns:pic="http://schemas.openxmlformats.org/drawingml/2006/picture">
-                  <pic:nvPicPr>
-                    <pic:cNvPr id="1" name=""/>
-                    <pic:cNvPicPr/>
-                  </pic:nvPicPr>
-                  <pic:blipFill>
-                    <a:blip r:embed="rId13">
-                      <a:extLst>
-                        <a:ext uri="{28A0092B-C50C-407E-A947-70E740481C1C}">
-                          <a14:useLocalDpi xmlns:a14="http://schemas.microsoft.com/office/drawing/2010/main" val="0"/>
-                        </a:ext>
-                      </a:extLst>
-                    </a:blip>
-                    <a:stretch>
-                      <a:fillRect/>
-                    </a:stretch>
-                  </pic:blipFill>
-                  <pic:spPr>
-                    <a:xfrm>
-                      <a:off x="0" y="0"/>
-                      <a:ext cx="4627880" cy="3553460"/>
-                    </a:xfrm>
-                    <a:prstGeom prst="rect">
-                      <a:avLst/>
-                    </a:prstGeom>
-                  </pic:spPr>
-                </pic:pic>
-              </a:graphicData>
-            </a:graphic>
-            <wp14:sizeRelH relativeFrom="margin">
-              <wp14:pctWidth>0</wp14:pctWidth>
-            </wp14:sizeRelH>
-            <wp14:sizeRelV relativeFrom="margin">
-              <wp14:pctHeight>0</wp14:pctHeight>
-            </wp14:sizeRelV>
-          </wp:anchor>
-        </w:drawing>
-      </w:r>
-    </w:p>
-    <w:p>
-      <w:pPr>
-        <w:jc w:val="both"/>
-        <w:rPr>
-          <w:rFonts w:cs="Times New Roman"/>
-          <w:szCs w:val="24"/>
-        </w:rPr>
-      </w:pPr>
-    </w:p>
-    <w:p>
-      <w:pPr>
-        <w:jc w:val="both"/>
-        <w:rPr>
-          <w:rFonts w:cs="Times New Roman"/>
-          <w:szCs w:val="24"/>
-        </w:rPr>
-      </w:pPr>
-    </w:p>
-    <w:p>
-      <w:pPr>
-        <w:jc w:val="both"/>
-        <w:rPr>
-          <w:rFonts w:cs="Times New Roman"/>
-          <w:szCs w:val="24"/>
-        </w:rPr>
-      </w:pPr>
-    </w:p>
-    <w:p>
-      <w:pPr>
-        <w:jc w:val="both"/>
-        <w:rPr>
-          <w:rFonts w:cs="Times New Roman"/>
-          <w:szCs w:val="24"/>
-        </w:rPr>
-      </w:pPr>
-    </w:p>
-    <w:p>
-      <w:pPr>
-        <w:jc w:val="both"/>
-        <w:rPr>
-          <w:rFonts w:cs="Times New Roman"/>
-          <w:szCs w:val="24"/>
-        </w:rPr>
-      </w:pPr>
-    </w:p>
-    <w:p>
-      <w:pPr>
-        <w:jc w:val="both"/>
-        <w:rPr>
-          <w:rFonts w:cs="Times New Roman"/>
-          <w:szCs w:val="24"/>
-        </w:rPr>
-      </w:pPr>
-    </w:p>
-    <w:p>
-      <w:pPr>
-        <w:jc w:val="both"/>
-        <w:rPr>
-          <w:rFonts w:cs="Times New Roman"/>
-          <w:szCs w:val="24"/>
-        </w:rPr>
-      </w:pPr>
-    </w:p>
-    <w:p>
-      <w:pPr>
-        <w:jc w:val="both"/>
-        <w:rPr>
-          <w:rFonts w:cs="Times New Roman"/>
-          <w:szCs w:val="24"/>
-        </w:rPr>
-      </w:pPr>
-    </w:p>
-    <w:p>
-      <w:pPr>
-        <w:jc w:val="both"/>
-        <w:rPr>
-          <w:rFonts w:cs="Times New Roman"/>
-          <w:szCs w:val="24"/>
-        </w:rPr>
-      </w:pPr>
-    </w:p>
-    <w:p>
-      <w:pPr>
-        <w:jc w:val="both"/>
-        <w:rPr>
-          <w:rFonts w:cs="Times New Roman"/>
-          <w:szCs w:val="24"/>
-        </w:rPr>
-      </w:pPr>
-    </w:p>
-    <w:p>
-      <w:pPr>
-        <w:jc w:val="both"/>
-        <w:rPr>
-          <w:rFonts w:cs="Times New Roman"/>
-          <w:szCs w:val="24"/>
-        </w:rPr>
-      </w:pPr>
-    </w:p>
-    <w:p>
-      <w:pPr>
-        <w:jc w:val="both"/>
-        <w:rPr>
-          <w:rFonts w:cs="Times New Roman"/>
-          <w:szCs w:val="24"/>
-        </w:rPr>
-      </w:pPr>
-    </w:p>
-    <w:p>
-      <w:pPr>
-        <w:jc w:val="both"/>
-        <w:rPr>
-          <w:noProof/>
-        </w:rPr>
-      </w:pPr>
-      <w:r>
-        <w:rPr>
-          <w:b/>
-          <w:noProof/>
-        </w:rPr>
-        <w:t xml:space="preserve">Figure 6B. Proposed functions of Planctomycetes in freshwater. </w:t>
-      </w:r>
-      <w:r>
-        <w:rPr>
-          <w:noProof/>
-        </w:rPr>
-        <w:t>Observation of genes annotated as glycoside hydrolases and sulfatases suggest a role for Planctomycetes a</w:t>
-      </w:r>
-      <w:r>
-        <w:rPr>
-          <w:noProof/>
-        </w:rPr>
-        <w:t xml:space="preserve">s polysaccharide </w:t>
-      </w:r>
-      <w:commentRangeStart w:id="15"/>
-      <w:r>
-        <w:rPr>
-          <w:noProof/>
-        </w:rPr>
-        <w:t>degraders</w:t>
-      </w:r>
       <w:commentRangeEnd w:id="15"/>
       <w:r>
         <w:rPr>
           <w:rStyle w:val="CommentReference"/>
         </w:rPr>
         <w:commentReference w:id="15"/>
-      </w:r>
-      <w:r>
-        <w:rPr>
-          <w:noProof/>
-        </w:rPr>
-        <w:t xml:space="preserve">. </w:t>
-      </w:r>
-    </w:p>
-    <w:p>
-      <w:pPr>
-        <w:jc w:val="both"/>
-        <w:rPr>
-          <w:rFonts w:cs="Times New Roman"/>
-          <w:szCs w:val="24"/>
-        </w:rPr>
-      </w:pPr>
-    </w:p>
-    <w:p>
-      <w:pPr>
-        <w:jc w:val="both"/>
-        <w:rPr>
-          <w:rFonts w:cs="Times New Roman"/>
-          <w:szCs w:val="24"/>
-        </w:rPr>
-      </w:pPr>
-      <w:r>
-        <w:rPr>
-          <w:rFonts w:cs="Times New Roman"/>
-          <w:szCs w:val="24"/>
-        </w:rPr>
-        <w:t>Methods (</w:t>
-      </w:r>
-      <w:commentRangeStart w:id="16"/>
-      <w:commentRangeStart w:id="17"/>
-      <w:r>
-        <w:rPr>
-          <w:rFonts w:cs="Times New Roman"/>
-          <w:szCs w:val="24"/>
-        </w:rPr>
-        <w:t>last</w:t>
-      </w:r>
-      <w:commentRangeEnd w:id="16"/>
-      <w:r>
-        <w:rPr>
-          <w:rStyle w:val="CommentReference"/>
-        </w:rPr>
-        <w:commentReference w:id="16"/>
-      </w:r>
-      <w:commentRangeEnd w:id="17"/>
-      <w:r>
-        <w:rPr>
-          <w:rStyle w:val="CommentReference"/>
-        </w:rPr>
-        <w:commentReference w:id="17"/>
       </w:r>
       <w:r>
         <w:rPr>
@@ -6134,7 +5530,7 @@
                     <pic:cNvPicPr/>
                   </pic:nvPicPr>
                   <pic:blipFill>
-                    <a:blip r:embed="rId14" cstate="print">
+                    <a:blip r:embed="rId12" cstate="print">
                       <a:extLst>
                         <a:ext uri="{28A0092B-C50C-407E-A947-70E740481C1C}">
                           <a14:useLocalDpi xmlns:a14="http://schemas.microsoft.com/office/drawing/2010/main" val="0"/>
@@ -6375,15 +5771,7 @@
         <w:annotationRef/>
       </w:r>
       <w:r>
-        <w:t xml:space="preserve">Add more – which pathways do they have? Have they been previously observed in these groups? Are these </w:t>
-      </w:r>
-      <w:proofErr w:type="spellStart"/>
-      <w:r>
-        <w:t>biosysnthesis</w:t>
-      </w:r>
-      <w:proofErr w:type="spellEnd"/>
-      <w:r>
-        <w:t xml:space="preserve"> or energy pathways?</w:t>
+        <w:t>Add more – which pathways do they have? Have they been previously observed in these groups?</w:t>
       </w:r>
     </w:p>
   </w:comment>
@@ -6424,7 +5812,7 @@
       </w:r>
     </w:p>
   </w:comment>
-  <w:comment w:id="7" w:author="Alexandra Linz" w:date="2017-09-15T14:29:00Z" w:initials="AL">
+  <w:comment w:id="6" w:author="Alex" w:date="2017-10-03T10:35:00Z" w:initials="A">
     <w:p>
       <w:pPr>
         <w:pStyle w:val="CommentText"/>
@@ -6436,6 +5824,38 @@
         <w:annotationRef/>
       </w:r>
       <w:r>
+        <w:t>Per discussion w Trina, tried to show more info in this figure and the Planctomycetes one about how compounds are used in the cells once they are degraded (</w:t>
+      </w:r>
+      <w:proofErr w:type="spellStart"/>
+      <w:r>
+        <w:t>ie</w:t>
+      </w:r>
+      <w:proofErr w:type="spellEnd"/>
+      <w:r>
+        <w:t xml:space="preserve"> energy or biosynthesis). </w:t>
+      </w:r>
+      <w:r>
+        <w:t>The answer frequently seems to be both – for example, C1 compounds are converted to acetate, which could either be used in the TCA cycle (energy or biosynthetic intermediates</w:t>
+      </w:r>
+      <w:bookmarkStart w:id="7" w:name="_GoBack"/>
+      <w:bookmarkEnd w:id="7"/>
+      <w:r>
+        <w:t>), gluconeogenesis (biosynthesis of sugar, amino acids, or nucleotides) or fatty acid synthesis (not shown because as far as I’m aware, all cells do this). What happens to that acetate molecule is tightly regulated and depends on the cell’s needs at any given time. RNA data would be needed to resolve.</w:t>
+      </w:r>
+    </w:p>
+  </w:comment>
+  <w:comment w:id="8" w:author="Alexandra Linz" w:date="2017-09-15T14:29:00Z" w:initials="AL">
+    <w:p>
+      <w:pPr>
+        <w:pStyle w:val="CommentText"/>
+      </w:pPr>
+      <w:r>
+        <w:rPr>
+          <w:rStyle w:val="CommentReference"/>
+        </w:rPr>
+        <w:annotationRef/>
+      </w:r>
+      <w:r>
         <w:t>Theme of figure is not methylotrophy but 2 abundant methylotrophs and ecosystem relevant traits.</w:t>
       </w:r>
     </w:p>
@@ -6450,22 +5870,6 @@
       </w:pPr>
       <w:r>
         <w:t>Add info on transporters</w:t>
-      </w:r>
-    </w:p>
-  </w:comment>
-  <w:comment w:id="8" w:author="Alex" w:date="2017-09-26T15:51:00Z" w:initials="A">
-    <w:p>
-      <w:pPr>
-        <w:pStyle w:val="CommentText"/>
-      </w:pPr>
-      <w:r>
-        <w:rPr>
-          <w:rStyle w:val="CommentReference"/>
-        </w:rPr>
-        <w:annotationRef/>
-      </w:r>
-      <w:r>
-        <w:t>Any idea why this might be? Not finding much in the literature.</w:t>
       </w:r>
     </w:p>
   </w:comment>
@@ -6535,7 +5939,7 @@
       </w:r>
     </w:p>
   </w:comment>
-  <w:comment w:id="12" w:author="Alexandra Linz" w:date="2017-09-15T14:50:00Z" w:initials="AL">
+  <w:comment w:id="12" w:author="Alexandra Linz" w:date="2017-09-15T14:15:00Z" w:initials="AL">
     <w:p>
       <w:pPr>
         <w:pStyle w:val="CommentText"/>
@@ -6547,11 +5951,11 @@
         <w:annotationRef/>
       </w:r>
       <w:r>
-        <w:t>May not make sense to keep this one – not earth shattering and not very complete</w:t>
+        <w:t>Have Karthik reclassify weird stuff?</w:t>
       </w:r>
     </w:p>
   </w:comment>
-  <w:comment w:id="13" w:author="Alexandra Linz" w:date="2017-09-15T14:15:00Z" w:initials="AL">
+  <w:comment w:id="13" w:author="Alexandra Linz" w:date="2017-09-15T14:52:00Z" w:initials="AL">
     <w:p>
       <w:pPr>
         <w:pStyle w:val="CommentText"/>
@@ -6563,11 +5967,11 @@
         <w:annotationRef/>
       </w:r>
       <w:r>
-        <w:t>Have Karthik reclassify weird stuff?</w:t>
+        <w:t>This could be deleted, so make sure to justify why this one is interesting and not others</w:t>
       </w:r>
     </w:p>
   </w:comment>
-  <w:comment w:id="14" w:author="Alexandra Linz" w:date="2017-09-15T14:48:00Z" w:initials="AL">
+  <w:comment w:id="14" w:author="Alexandra Linz" w:date="2017-09-15T13:26:00Z" w:initials="AL">
     <w:p>
       <w:pPr>
         <w:pStyle w:val="CommentText"/>
@@ -6579,11 +5983,24 @@
         <w:annotationRef/>
       </w:r>
       <w:r>
-        <w:t>Take out tree</w:t>
+        <w:t>Cite Josh’s paper for methods specific to Mendota MAGS</w:t>
+      </w:r>
+    </w:p>
+    <w:p>
+      <w:pPr>
+        <w:pStyle w:val="CommentText"/>
+      </w:pPr>
+    </w:p>
+    <w:p>
+      <w:pPr>
+        <w:pStyle w:val="CommentText"/>
+      </w:pPr>
+      <w:r>
+        <w:t>Cite Sarah’s paper for assembly and MAG statistics</w:t>
       </w:r>
     </w:p>
   </w:comment>
-  <w:comment w:id="15" w:author="Alexandra Linz" w:date="2017-09-15T14:52:00Z" w:initials="AL">
+  <w:comment w:id="15" w:author="Alexandra Linz" w:date="2017-09-15T14:33:00Z" w:initials="AL">
     <w:p>
       <w:pPr>
         <w:pStyle w:val="CommentText"/>
@@ -6595,90 +6012,13 @@
         <w:annotationRef/>
       </w:r>
       <w:r>
-        <w:t>This could be deleted, so make sure to justify why this one is interesting and not others</w:t>
-      </w:r>
-    </w:p>
-  </w:comment>
-  <w:comment w:id="16" w:author="Alexandra Linz" w:date="2017-09-15T13:26:00Z" w:initials="AL">
+        <w:t>New figure here – big vs small organisms? Passive vs active? Shows traits that inferring the lifestyles. No names – might be more about signatures in the genome.</w:t>
+      </w:r>
+    </w:p>
     <w:p>
       <w:pPr>
         <w:pStyle w:val="CommentText"/>
       </w:pPr>
-      <w:r>
-        <w:rPr>
-          <w:rStyle w:val="CommentReference"/>
-        </w:rPr>
-        <w:annotationRef/>
-      </w:r>
-      <w:r>
-        <w:t>Cite Josh’s paper for methods specific to Mendota MAGS</w:t>
-      </w:r>
-    </w:p>
-    <w:p>
-      <w:pPr>
-        <w:pStyle w:val="CommentText"/>
-      </w:pPr>
-    </w:p>
-    <w:p>
-      <w:pPr>
-        <w:pStyle w:val="CommentText"/>
-      </w:pPr>
-      <w:r>
-        <w:t xml:space="preserve">Run genomes through </w:t>
-      </w:r>
-      <w:proofErr w:type="spellStart"/>
-      <w:r>
-        <w:t>checkM</w:t>
-      </w:r>
-      <w:proofErr w:type="spellEnd"/>
-      <w:r>
-        <w:t>?</w:t>
-      </w:r>
-    </w:p>
-    <w:p>
-      <w:pPr>
-        <w:pStyle w:val="CommentText"/>
-      </w:pPr>
-    </w:p>
-    <w:p>
-      <w:pPr>
-        <w:pStyle w:val="CommentText"/>
-      </w:pPr>
-      <w:r>
-        <w:t>Include statistics on how much assembled vs how much binned</w:t>
-      </w:r>
-      <w:r>
-        <w:t xml:space="preserve"> vs how many genomes passed QC (just combined assembly)</w:t>
-      </w:r>
-    </w:p>
-  </w:comment>
-  <w:comment w:id="17" w:author="Alexandra Linz" w:date="2017-09-15T14:33:00Z" w:initials="AL">
-    <w:p>
-      <w:pPr>
-        <w:pStyle w:val="CommentText"/>
-      </w:pPr>
-      <w:r>
-        <w:rPr>
-          <w:rStyle w:val="CommentReference"/>
-        </w:rPr>
-        <w:annotationRef/>
-      </w:r>
-      <w:r>
-        <w:t>New figure here – big vs small organisms? Passive vs active? Shows traits that inferring the lifestyles. No names – might be more about signatures in the genome.</w:t>
-      </w:r>
-    </w:p>
-    <w:p>
-      <w:pPr>
-        <w:pStyle w:val="CommentText"/>
-      </w:pPr>
-    </w:p>
-    <w:p>
-      <w:pPr>
-        <w:pStyle w:val="CommentText"/>
-      </w:pPr>
-      <w:r>
-        <w:t>Maybe ask Robin about helping with this figure?</w:t>
-      </w:r>
     </w:p>
   </w:comment>
 </w:comments>
@@ -6692,14 +6032,12 @@
   <w15:commentEx w15:paraId="50B5E355" w15:done="0"/>
   <w15:commentEx w15:paraId="43E6DCA7" w15:done="0"/>
   <w15:commentEx w15:paraId="375D7B9C" w15:done="0"/>
+  <w15:commentEx w15:paraId="5E09E834" w15:done="0"/>
   <w15:commentEx w15:paraId="7CFA9F8A" w15:done="0"/>
-  <w15:commentEx w15:paraId="6B33074E" w15:done="0"/>
   <w15:commentEx w15:paraId="3AE85674" w15:done="0"/>
   <w15:commentEx w15:paraId="1B68ECD6" w15:done="0"/>
   <w15:commentEx w15:paraId="7741E312" w15:done="0"/>
-  <w15:commentEx w15:paraId="35B1222D" w15:done="0"/>
   <w15:commentEx w15:paraId="6778DCE8" w15:done="0"/>
-  <w15:commentEx w15:paraId="22BF91D7" w15:done="0"/>
   <w15:commentEx w15:paraId="2A4AAB9D" w15:done="0"/>
   <w15:commentEx w15:paraId="2C350542" w15:done="0"/>
   <w15:commentEx w15:paraId="3DF7C2FC" w15:done="0"/>
@@ -6714,14 +6052,12 @@
   <w16cid:commentId w16cid:paraId="50B5E355" w16cid:durableId="1D73A78E"/>
   <w16cid:commentId w16cid:paraId="43E6DCA7" w16cid:durableId="1D74A273"/>
   <w16cid:commentId w16cid:paraId="375D7B9C" w16cid:durableId="1D73A790"/>
+  <w16cid:commentId w16cid:paraId="5E09E834" w16cid:durableId="1D7DE657"/>
   <w16cid:commentId w16cid:paraId="7CFA9F8A" w16cid:durableId="1D73A792"/>
-  <w16cid:commentId w16cid:paraId="6B33074E" w16cid:durableId="1D74F5FA"/>
   <w16cid:commentId w16cid:paraId="3AE85674" w16cid:durableId="1D74FFAF"/>
   <w16cid:commentId w16cid:paraId="1B68ECD6" w16cid:durableId="1D73A796"/>
   <w16cid:commentId w16cid:paraId="7741E312" w16cid:durableId="1D73A797"/>
-  <w16cid:commentId w16cid:paraId="35B1222D" w16cid:durableId="1D73A798"/>
   <w16cid:commentId w16cid:paraId="6778DCE8" w16cid:durableId="1D73A799"/>
-  <w16cid:commentId w16cid:paraId="22BF91D7" w16cid:durableId="1D73A79A"/>
   <w16cid:commentId w16cid:paraId="2A4AAB9D" w16cid:durableId="1D73A79B"/>
   <w16cid:commentId w16cid:paraId="2C350542" w16cid:durableId="1D73A79C"/>
   <w16cid:commentId w16cid:paraId="3DF7C2FC" w16cid:durableId="1D73A79D"/>
@@ -8154,7 +7490,7 @@
 </file>
 
 <file path=customXml/itemProps1.xml><?xml version="1.0" encoding="utf-8"?>
-<ds:datastoreItem xmlns:ds="http://schemas.openxmlformats.org/officeDocument/2006/customXml" ds:itemID="{240464E6-8F22-46FC-BA22-7F84D1B7E05E}">
+<ds:datastoreItem xmlns:ds="http://schemas.openxmlformats.org/officeDocument/2006/customXml" ds:itemID="{45425042-FE36-4BD7-AC7A-FACEBC2BB4CD}">
   <ds:schemaRefs>
     <ds:schemaRef ds:uri="http://schemas.openxmlformats.org/officeDocument/2006/bibliography"/>
   </ds:schemaRefs>

</xml_diff>